<commit_message>
wip discarded expr result
</commit_message>
<xml_diff>
--- a/doc/LazyComp documentation.docx
+++ b/doc/LazyComp documentation.docx
@@ -270,11 +270,60 @@
       </w:r>
     </w:p>
     <w:p>
+      <w:r>
+        <w:lastRenderedPageBreak/>
+        <w:t>As nodes are walked, expression results and argument</w:t>
+      </w:r>
+      <w:r>
+        <w:t>s are pushed through an external</w:t>
+      </w:r>
+      <w:r>
+        <w:t xml:space="preserve"> stack using push_expr() and pop_expr(). Values are stored in “temporary registers”, which are considered infinite in the IR.</w:t>
+      </w:r>
+    </w:p>
+    <w:p>
+      <w:r>
+        <w:t>The analysis function is dispatched based on node type, and then separates into “declarative pass / imperative pass” cases and then further by production number.</w:t>
+      </w:r>
+    </w:p>
+    <w:p>
+      <w:r>
+        <w:t>Some data that is relevant to specific node type analyzers is passed through the stack (e.g. the jump labels for the ‘if-block’)</w:t>
+      </w:r>
+      <w:r>
+        <w:rPr>
+          <w:rStyle w:val="afc"/>
+        </w:rPr>
+        <w:footnoteReference w:id="3"/>
+      </w:r>
+      <w:r>
+        <w:t>.</w:t>
+      </w:r>
+    </w:p>
+    <w:p>
+      <w:r>
+        <w:t>There is also a stack for symbol tables / scopes, which are entered and left when going into functions and such.</w:t>
+      </w:r>
+    </w:p>
+    <w:p>
+      <w:r>
+        <w:t>IR code is emitted into “code sections” which are small code sections that can later be re-arranged and inserted into each other</w:t>
+      </w:r>
+      <w:r>
+        <w:rPr>
+          <w:rStyle w:val="afc"/>
+        </w:rPr>
+        <w:footnoteReference w:id="4"/>
+      </w:r>
+      <w:r>
+        <w:t>.</w:t>
+      </w:r>
+    </w:p>
+    <w:p>
       <w:pPr>
         <w:pStyle w:val="1"/>
       </w:pPr>
       <w:r>
-        <w:lastRenderedPageBreak/>
         <w:t>Code generation</w:t>
       </w:r>
     </w:p>
@@ -284,8 +333,6 @@
       </w:r>
     </w:p>
     <w:p>
-      <w:bookmarkStart w:id="0" w:name="_GoBack"/>
-      <w:bookmarkEnd w:id="0"/>
       <w:r>
         <w:br w:type="page"/>
       </w:r>
@@ -6632,13 +6679,16 @@
         <w:pStyle w:val="2"/>
       </w:pPr>
       <w:r>
-        <w:lastRenderedPageBreak/>
         <w:t>Code blocks and scope</w:t>
       </w:r>
     </w:p>
     <w:p>
       <w:r>
-        <w:t>A block of code, that in C begins and ends with curly braces “{ … }”, in LZ begins implicitly at appropriate time (beginning of an if-block, for-loop, function definition or class definition) and ends with an end. There is no dedicated “begin block” command.</w:t>
+        <w:t xml:space="preserve">A block of code, that in C begins and ends with curly braces “{ … }”, in LZ begins implicitly at appropriate time (beginning of an if-block, for-loop, function definition </w:t>
+      </w:r>
+      <w:r>
+        <w:lastRenderedPageBreak/>
+        <w:t>or class definition) and ends with an end. There is no dedicated “begin block” command.</w:t>
       </w:r>
     </w:p>
     <w:p>
@@ -6835,7 +6885,6 @@
               <w:keepNext/>
             </w:pPr>
             <w:r>
-              <w:lastRenderedPageBreak/>
               <w:t>if(A)</w:t>
             </w:r>
           </w:p>
@@ -6896,6 +6945,7 @@
         <w:pStyle w:val="2"/>
       </w:pPr>
       <w:r>
+        <w:lastRenderedPageBreak/>
         <w:t>While loop</w:t>
       </w:r>
     </w:p>
@@ -7058,7 +7108,6 @@
         <w:pStyle w:val="1"/>
       </w:pPr>
       <w:r>
-        <w:lastRenderedPageBreak/>
         <w:t>Extra features</w:t>
       </w:r>
     </w:p>
@@ -7101,6 +7150,7 @@
           </w:p>
           <w:p>
             <w:r>
+              <w:lastRenderedPageBreak/>
               <w:t xml:space="preserve">    float Y</w:t>
             </w:r>
           </w:p>
@@ -7119,6 +7169,7 @@
     </w:tbl>
     <w:p>
       <w:r>
+        <w:lastRenderedPageBreak/>
         <w:t>Classes can include variable and function declarations.</w:t>
       </w:r>
     </w:p>
@@ -7228,6 +7279,40 @@
       <w:r>
         <w:t xml:space="preserve"> Some versions of Cyclone include a linker. CycloneBuilder might be extended to do this, though it expects HL-ZASM source code and doesn’t do much with raw zASM.</w:t>
       </w:r>
+    </w:p>
+  </w:footnote>
+  <w:footnote w:id="3">
+    <w:p>
+      <w:pPr>
+        <w:pStyle w:val="afa"/>
+      </w:pPr>
+      <w:r>
+        <w:rPr>
+          <w:rStyle w:val="afc"/>
+        </w:rPr>
+        <w:footnoteRef/>
+      </w:r>
+      <w:r>
+        <w:t xml:space="preserve"> It may be a good idea to change this into actual, typed function arguments, but that would change the dispatch function api and necessitate the rewrite of how data flows between semantic analysis functions in general.</w:t>
+      </w:r>
+    </w:p>
+  </w:footnote>
+  <w:footnote w:id="4">
+    <w:p>
+      <w:pPr>
+        <w:pStyle w:val="afa"/>
+      </w:pPr>
+      <w:r>
+        <w:rPr>
+          <w:rStyle w:val="afc"/>
+        </w:rPr>
+        <w:footnoteRef/>
+      </w:r>
+      <w:r>
+        <w:t xml:space="preserve"> There are two modes of operation: with all code going into a single section, or into several ones. One or the other may be not working atm.</w:t>
+      </w:r>
+      <w:bookmarkStart w:id="0" w:name="_GoBack"/>
+      <w:bookmarkEnd w:id="0"/>
     </w:p>
   </w:footnote>
 </w:footnotes>
@@ -9401,7 +9486,7 @@
 </file>
 
 <file path=customXml/itemProps1.xml><?xml version="1.0" encoding="utf-8"?>
-<ds:datastoreItem xmlns:ds="http://schemas.openxmlformats.org/officeDocument/2006/customXml" ds:itemID="{3F5FE3CF-7B77-4D18-8ACF-3D3D62D62AB2}">
+<ds:datastoreItem xmlns:ds="http://schemas.openxmlformats.org/officeDocument/2006/customXml" ds:itemID="{148044ED-97B2-4670-81C2-AFB9C1B804EB}">
   <ds:schemaRefs>
     <ds:schemaRef ds:uri="http://schemas.openxmlformats.org/officeDocument/2006/bibliography"/>
   </ds:schemaRefs>

</xml_diff>

<commit_message>
fixed unit tests and got hello world
</commit_message>
<xml_diff>
--- a/doc/LazyComp documentation.docx
+++ b/doc/LazyComp documentation.docx
@@ -212,7 +212,8 @@
           <w:p>
             <w:pPr>
               <w:pStyle w:val="Normal"/>
-              <w:widowControl/>
+              <w:widowControl w:val="false"/>
+              <w:suppressAutoHyphens w:val="true"/>
               <w:spacing w:lineRule="auto" w:line="240" w:before="0" w:after="0"/>
               <w:jc w:val="left"/>
               <w:rPr>
@@ -235,7 +236,8 @@
           <w:p>
             <w:pPr>
               <w:pStyle w:val="Normal"/>
-              <w:widowControl/>
+              <w:widowControl w:val="false"/>
+              <w:suppressAutoHyphens w:val="true"/>
               <w:spacing w:lineRule="auto" w:line="240" w:before="0" w:after="0"/>
               <w:jc w:val="left"/>
               <w:rPr>
@@ -267,7 +269,8 @@
           <w:p>
             <w:pPr>
               <w:pStyle w:val="Normal"/>
-              <w:widowControl/>
+              <w:widowControl w:val="false"/>
+              <w:suppressAutoHyphens w:val="true"/>
               <w:spacing w:lineRule="auto" w:line="240" w:before="0" w:after="0"/>
               <w:jc w:val="left"/>
               <w:rPr>
@@ -299,7 +302,8 @@
           <w:p>
             <w:pPr>
               <w:pStyle w:val="Normal"/>
-              <w:widowControl/>
+              <w:widowControl w:val="false"/>
+              <w:suppressAutoHyphens w:val="true"/>
               <w:spacing w:lineRule="auto" w:line="240" w:before="0" w:after="0"/>
               <w:jc w:val="left"/>
               <w:rPr>
@@ -331,7 +335,8 @@
           <w:p>
             <w:pPr>
               <w:pStyle w:val="Normal"/>
-              <w:widowControl/>
+              <w:widowControl w:val="false"/>
+              <w:suppressAutoHyphens w:val="true"/>
               <w:spacing w:lineRule="auto" w:line="240" w:before="0" w:after="0"/>
               <w:jc w:val="left"/>
               <w:rPr>
@@ -623,8 +628,8 @@
       </w:tblPr>
       <w:tblGrid>
         <w:gridCol w:w="1526"/>
-        <w:gridCol w:w="2125"/>
-        <w:gridCol w:w="6254"/>
+        <w:gridCol w:w="2124"/>
+        <w:gridCol w:w="6255"/>
       </w:tblGrid>
       <w:tr>
         <w:trPr/>
@@ -637,7 +642,8 @@
           <w:p>
             <w:pPr>
               <w:pStyle w:val="Normal"/>
-              <w:widowControl/>
+              <w:widowControl w:val="false"/>
+              <w:suppressAutoHyphens w:val="true"/>
               <w:spacing w:lineRule="auto" w:line="240" w:before="0" w:after="0"/>
               <w:jc w:val="center"/>
               <w:rPr>
@@ -669,7 +675,8 @@
           <w:p>
             <w:pPr>
               <w:pStyle w:val="Normal"/>
-              <w:widowControl/>
+              <w:widowControl w:val="false"/>
+              <w:suppressAutoHyphens w:val="true"/>
               <w:spacing w:lineRule="auto" w:line="240" w:before="0" w:after="0"/>
               <w:jc w:val="left"/>
               <w:rPr>
@@ -692,14 +699,15 @@
         </w:tc>
         <w:tc>
           <w:tcPr>
-            <w:tcW w:w="2125" w:type="dxa"/>
+            <w:tcW w:w="2124" w:type="dxa"/>
             <w:tcBorders/>
             <w:shd w:color="auto" w:fill="DBE5F1" w:themeFill="accent1" w:themeFillTint="33" w:val="clear"/>
           </w:tcPr>
           <w:p>
             <w:pPr>
               <w:pStyle w:val="Normal"/>
-              <w:widowControl/>
+              <w:widowControl w:val="false"/>
+              <w:suppressAutoHyphens w:val="true"/>
               <w:spacing w:lineRule="auto" w:line="240" w:before="0" w:after="0"/>
               <w:jc w:val="left"/>
               <w:rPr>
@@ -722,14 +730,15 @@
         </w:tc>
         <w:tc>
           <w:tcPr>
-            <w:tcW w:w="6254" w:type="dxa"/>
+            <w:tcW w:w="6255" w:type="dxa"/>
             <w:tcBorders/>
             <w:shd w:color="auto" w:fill="DBE5F1" w:themeFill="accent1" w:themeFillTint="33" w:val="clear"/>
           </w:tcPr>
           <w:p>
             <w:pPr>
               <w:pStyle w:val="Normal"/>
-              <w:widowControl/>
+              <w:widowControl w:val="false"/>
+              <w:suppressAutoHyphens w:val="true"/>
               <w:spacing w:lineRule="auto" w:line="240" w:before="0" w:after="0"/>
               <w:jc w:val="left"/>
               <w:rPr>
@@ -810,7 +819,8 @@
           <w:p>
             <w:pPr>
               <w:pStyle w:val="Normal"/>
-              <w:widowControl/>
+              <w:widowControl w:val="false"/>
+              <w:suppressAutoHyphens w:val="true"/>
               <w:spacing w:lineRule="auto" w:line="240" w:before="0" w:after="0"/>
               <w:jc w:val="left"/>
               <w:rPr>
@@ -833,14 +843,15 @@
         </w:tc>
         <w:tc>
           <w:tcPr>
-            <w:tcW w:w="2125" w:type="dxa"/>
+            <w:tcW w:w="2124" w:type="dxa"/>
             <w:tcBorders/>
             <w:shd w:color="auto" w:fill="DBE5F1" w:themeFill="accent1" w:themeFillTint="33" w:val="clear"/>
           </w:tcPr>
           <w:p>
             <w:pPr>
               <w:pStyle w:val="Normal"/>
-              <w:widowControl/>
+              <w:widowControl w:val="false"/>
+              <w:suppressAutoHyphens w:val="true"/>
               <w:spacing w:lineRule="auto" w:line="240" w:before="0" w:after="0"/>
               <w:jc w:val="left"/>
               <w:rPr>
@@ -863,14 +874,15 @@
         </w:tc>
         <w:tc>
           <w:tcPr>
-            <w:tcW w:w="6254" w:type="dxa"/>
+            <w:tcW w:w="6255" w:type="dxa"/>
             <w:tcBorders/>
             <w:shd w:color="auto" w:fill="DBE5F1" w:themeFill="accent1" w:themeFillTint="33" w:val="clear"/>
           </w:tcPr>
           <w:p>
             <w:pPr>
               <w:pStyle w:val="Normal"/>
-              <w:widowControl/>
+              <w:widowControl w:val="false"/>
+              <w:suppressAutoHyphens w:val="true"/>
               <w:spacing w:lineRule="auto" w:line="240" w:before="0" w:after="0"/>
               <w:jc w:val="left"/>
               <w:rPr>
@@ -913,7 +925,8 @@
           <w:p>
             <w:pPr>
               <w:pStyle w:val="Normal"/>
-              <w:widowControl/>
+              <w:widowControl w:val="false"/>
+              <w:suppressAutoHyphens w:val="true"/>
               <w:spacing w:lineRule="auto" w:line="240" w:before="0" w:after="0"/>
               <w:jc w:val="left"/>
               <w:rPr>
@@ -936,14 +949,15 @@
         </w:tc>
         <w:tc>
           <w:tcPr>
-            <w:tcW w:w="2125" w:type="dxa"/>
+            <w:tcW w:w="2124" w:type="dxa"/>
             <w:tcBorders/>
             <w:shd w:color="auto" w:fill="DBE5F1" w:themeFill="accent1" w:themeFillTint="33" w:val="clear"/>
           </w:tcPr>
           <w:p>
             <w:pPr>
               <w:pStyle w:val="Normal"/>
-              <w:widowControl/>
+              <w:widowControl w:val="false"/>
+              <w:suppressAutoHyphens w:val="true"/>
               <w:spacing w:lineRule="auto" w:line="240" w:before="0" w:after="0"/>
               <w:jc w:val="left"/>
               <w:rPr>
@@ -965,14 +979,15 @@
         </w:tc>
         <w:tc>
           <w:tcPr>
-            <w:tcW w:w="6254" w:type="dxa"/>
+            <w:tcW w:w="6255" w:type="dxa"/>
             <w:tcBorders/>
             <w:shd w:color="auto" w:fill="DBE5F1" w:themeFill="accent1" w:themeFillTint="33" w:val="clear"/>
           </w:tcPr>
           <w:p>
             <w:pPr>
               <w:pStyle w:val="Normal"/>
-              <w:widowControl/>
+              <w:widowControl w:val="false"/>
+              <w:suppressAutoHyphens w:val="true"/>
               <w:spacing w:lineRule="auto" w:line="240" w:before="0" w:after="0"/>
               <w:jc w:val="left"/>
               <w:rPr>
@@ -1024,7 +1039,8 @@
           <w:p>
             <w:pPr>
               <w:pStyle w:val="Normal"/>
-              <w:widowControl/>
+              <w:widowControl w:val="false"/>
+              <w:suppressAutoHyphens w:val="true"/>
               <w:spacing w:lineRule="auto" w:line="240" w:before="0" w:after="0"/>
               <w:jc w:val="left"/>
               <w:rPr>
@@ -1047,14 +1063,15 @@
         </w:tc>
         <w:tc>
           <w:tcPr>
-            <w:tcW w:w="2125" w:type="dxa"/>
+            <w:tcW w:w="2124" w:type="dxa"/>
             <w:tcBorders/>
             <w:shd w:color="auto" w:fill="DBE5F1" w:themeFill="accent1" w:themeFillTint="33" w:val="clear"/>
           </w:tcPr>
           <w:p>
             <w:pPr>
               <w:pStyle w:val="Normal"/>
-              <w:widowControl/>
+              <w:widowControl w:val="false"/>
+              <w:suppressAutoHyphens w:val="true"/>
               <w:spacing w:lineRule="auto" w:line="240" w:before="0" w:after="0"/>
               <w:jc w:val="left"/>
               <w:rPr>
@@ -1077,14 +1094,15 @@
         </w:tc>
         <w:tc>
           <w:tcPr>
-            <w:tcW w:w="6254" w:type="dxa"/>
+            <w:tcW w:w="6255" w:type="dxa"/>
             <w:tcBorders/>
             <w:shd w:color="auto" w:fill="DBE5F1" w:themeFill="accent1" w:themeFillTint="33" w:val="clear"/>
           </w:tcPr>
           <w:p>
             <w:pPr>
               <w:pStyle w:val="Normal"/>
-              <w:widowControl/>
+              <w:widowControl w:val="false"/>
+              <w:suppressAutoHyphens w:val="true"/>
               <w:spacing w:lineRule="auto" w:line="240" w:before="0" w:after="0"/>
               <w:jc w:val="left"/>
               <w:rPr>
@@ -1146,7 +1164,8 @@
           <w:p>
             <w:pPr>
               <w:pStyle w:val="Normal"/>
-              <w:widowControl/>
+              <w:widowControl w:val="false"/>
+              <w:suppressAutoHyphens w:val="true"/>
               <w:spacing w:lineRule="auto" w:line="240" w:before="0" w:after="0"/>
               <w:jc w:val="left"/>
               <w:rPr>
@@ -1169,43 +1188,45 @@
         </w:tc>
         <w:tc>
           <w:tcPr>
-            <w:tcW w:w="2125" w:type="dxa"/>
+            <w:tcW w:w="2124" w:type="dxa"/>
             <w:tcBorders/>
             <w:shd w:color="auto" w:fill="DBE5F1" w:themeFill="accent1" w:themeFillTint="33" w:val="clear"/>
           </w:tcPr>
           <w:p>
             <w:pPr>
               <w:pStyle w:val="Normal"/>
-              <w:widowControl/>
-              <w:spacing w:lineRule="auto" w:line="240" w:before="0" w:after="0"/>
-              <w:jc w:val="left"/>
-              <w:rPr>
-                <w:rFonts w:ascii="Calibri" w:hAnsi="Calibri" w:eastAsia="Calibri" w:cs=""/>
-                <w:kern w:val="0"/>
-                <w:szCs w:val="22"/>
-                <w:lang w:val="en-US" w:eastAsia="en-US" w:bidi="ar-SA"/>
-              </w:rPr>
-            </w:pPr>
-            <w:r>
-              <w:rPr>
-                <w:rFonts w:eastAsia="Calibri" w:cs=""/>
-                <w:kern w:val="0"/>
-                <w:szCs w:val="22"/>
-                <w:lang w:val="en-US" w:eastAsia="en-US" w:bidi="ar-SA"/>
-              </w:rPr>
-            </w:r>
-          </w:p>
-        </w:tc>
-        <w:tc>
-          <w:tcPr>
-            <w:tcW w:w="6254" w:type="dxa"/>
+              <w:widowControl w:val="false"/>
+              <w:suppressAutoHyphens w:val="true"/>
+              <w:spacing w:lineRule="auto" w:line="240" w:before="0" w:after="0"/>
+              <w:jc w:val="left"/>
+              <w:rPr>
+                <w:rFonts w:ascii="Calibri" w:hAnsi="Calibri" w:eastAsia="Calibri" w:cs=""/>
+                <w:kern w:val="0"/>
+                <w:szCs w:val="22"/>
+                <w:lang w:val="en-US" w:eastAsia="en-US" w:bidi="ar-SA"/>
+              </w:rPr>
+            </w:pPr>
+            <w:r>
+              <w:rPr>
+                <w:rFonts w:eastAsia="Calibri" w:cs=""/>
+                <w:kern w:val="0"/>
+                <w:szCs w:val="22"/>
+                <w:lang w:val="en-US" w:eastAsia="en-US" w:bidi="ar-SA"/>
+              </w:rPr>
+            </w:r>
+          </w:p>
+        </w:tc>
+        <w:tc>
+          <w:tcPr>
+            <w:tcW w:w="6255" w:type="dxa"/>
             <w:tcBorders/>
             <w:shd w:color="auto" w:fill="DBE5F1" w:themeFill="accent1" w:themeFillTint="33" w:val="clear"/>
           </w:tcPr>
           <w:p>
             <w:pPr>
               <w:pStyle w:val="Normal"/>
-              <w:widowControl/>
+              <w:widowControl w:val="false"/>
+              <w:suppressAutoHyphens w:val="true"/>
               <w:spacing w:lineRule="auto" w:line="240" w:before="0" w:after="0"/>
               <w:jc w:val="left"/>
               <w:rPr>
@@ -1238,7 +1259,8 @@
           <w:p>
             <w:pPr>
               <w:pStyle w:val="Normal"/>
-              <w:widowControl/>
+              <w:widowControl w:val="false"/>
+              <w:suppressAutoHyphens w:val="true"/>
               <w:spacing w:lineRule="auto" w:line="240" w:before="0" w:after="0"/>
               <w:jc w:val="left"/>
               <w:rPr>
@@ -1261,43 +1283,45 @@
         </w:tc>
         <w:tc>
           <w:tcPr>
-            <w:tcW w:w="2125" w:type="dxa"/>
+            <w:tcW w:w="2124" w:type="dxa"/>
             <w:tcBorders/>
             <w:shd w:color="auto" w:fill="DBE5F1" w:themeFill="accent1" w:themeFillTint="33" w:val="clear"/>
           </w:tcPr>
           <w:p>
             <w:pPr>
               <w:pStyle w:val="Normal"/>
-              <w:widowControl/>
-              <w:spacing w:lineRule="auto" w:line="240" w:before="0" w:after="0"/>
-              <w:jc w:val="left"/>
-              <w:rPr>
-                <w:rFonts w:ascii="Calibri" w:hAnsi="Calibri" w:eastAsia="Calibri" w:cs=""/>
-                <w:kern w:val="0"/>
-                <w:szCs w:val="22"/>
-                <w:lang w:val="en-US" w:eastAsia="en-US" w:bidi="ar-SA"/>
-              </w:rPr>
-            </w:pPr>
-            <w:r>
-              <w:rPr>
-                <w:rFonts w:eastAsia="Calibri" w:cs=""/>
-                <w:kern w:val="0"/>
-                <w:szCs w:val="22"/>
-                <w:lang w:val="en-US" w:eastAsia="en-US" w:bidi="ar-SA"/>
-              </w:rPr>
-            </w:r>
-          </w:p>
-        </w:tc>
-        <w:tc>
-          <w:tcPr>
-            <w:tcW w:w="6254" w:type="dxa"/>
+              <w:widowControl w:val="false"/>
+              <w:suppressAutoHyphens w:val="true"/>
+              <w:spacing w:lineRule="auto" w:line="240" w:before="0" w:after="0"/>
+              <w:jc w:val="left"/>
+              <w:rPr>
+                <w:rFonts w:ascii="Calibri" w:hAnsi="Calibri" w:eastAsia="Calibri" w:cs=""/>
+                <w:kern w:val="0"/>
+                <w:szCs w:val="22"/>
+                <w:lang w:val="en-US" w:eastAsia="en-US" w:bidi="ar-SA"/>
+              </w:rPr>
+            </w:pPr>
+            <w:r>
+              <w:rPr>
+                <w:rFonts w:eastAsia="Calibri" w:cs=""/>
+                <w:kern w:val="0"/>
+                <w:szCs w:val="22"/>
+                <w:lang w:val="en-US" w:eastAsia="en-US" w:bidi="ar-SA"/>
+              </w:rPr>
+            </w:r>
+          </w:p>
+        </w:tc>
+        <w:tc>
+          <w:tcPr>
+            <w:tcW w:w="6255" w:type="dxa"/>
             <w:tcBorders/>
             <w:shd w:color="auto" w:fill="DBE5F1" w:themeFill="accent1" w:themeFillTint="33" w:val="clear"/>
           </w:tcPr>
           <w:p>
             <w:pPr>
               <w:pStyle w:val="Normal"/>
-              <w:widowControl/>
+              <w:widowControl w:val="false"/>
+              <w:suppressAutoHyphens w:val="true"/>
               <w:spacing w:lineRule="auto" w:line="240" w:before="0" w:after="0"/>
               <w:jc w:val="left"/>
               <w:rPr>
@@ -1330,7 +1354,8 @@
           <w:p>
             <w:pPr>
               <w:pStyle w:val="Normal"/>
-              <w:widowControl/>
+              <w:widowControl w:val="false"/>
+              <w:suppressAutoHyphens w:val="true"/>
               <w:spacing w:lineRule="auto" w:line="240" w:before="0" w:after="0"/>
               <w:jc w:val="center"/>
               <w:rPr>
@@ -1362,7 +1387,8 @@
           <w:p>
             <w:pPr>
               <w:pStyle w:val="Normal"/>
-              <w:widowControl/>
+              <w:widowControl w:val="false"/>
+              <w:suppressAutoHyphens w:val="true"/>
               <w:spacing w:lineRule="auto" w:line="240" w:before="0" w:after="0"/>
               <w:jc w:val="left"/>
               <w:rPr>
@@ -1385,14 +1411,15 @@
         </w:tc>
         <w:tc>
           <w:tcPr>
-            <w:tcW w:w="2125" w:type="dxa"/>
+            <w:tcW w:w="2124" w:type="dxa"/>
             <w:tcBorders/>
             <w:shd w:color="auto" w:fill="FDE9D9" w:themeFill="accent6" w:themeFillTint="33" w:val="clear"/>
           </w:tcPr>
           <w:p>
             <w:pPr>
               <w:pStyle w:val="Normal"/>
-              <w:widowControl/>
+              <w:widowControl w:val="false"/>
+              <w:suppressAutoHyphens w:val="true"/>
               <w:spacing w:lineRule="auto" w:line="240" w:before="0" w:after="0"/>
               <w:jc w:val="left"/>
               <w:rPr>
@@ -1414,14 +1441,15 @@
         </w:tc>
         <w:tc>
           <w:tcPr>
-            <w:tcW w:w="6254" w:type="dxa"/>
+            <w:tcW w:w="6255" w:type="dxa"/>
             <w:tcBorders/>
             <w:shd w:color="auto" w:fill="FDE9D9" w:themeFill="accent6" w:themeFillTint="33" w:val="clear"/>
           </w:tcPr>
           <w:p>
             <w:pPr>
               <w:pStyle w:val="Normal"/>
-              <w:widowControl/>
+              <w:widowControl w:val="false"/>
+              <w:suppressAutoHyphens w:val="true"/>
               <w:spacing w:lineRule="auto" w:line="240" w:before="0" w:after="0"/>
               <w:jc w:val="left"/>
               <w:rPr>
@@ -1493,7 +1521,8 @@
           <w:p>
             <w:pPr>
               <w:pStyle w:val="Normal"/>
-              <w:widowControl/>
+              <w:widowControl w:val="false"/>
+              <w:suppressAutoHyphens w:val="true"/>
               <w:spacing w:lineRule="auto" w:line="240" w:before="0" w:after="0"/>
               <w:jc w:val="left"/>
               <w:rPr>
@@ -1516,14 +1545,15 @@
         </w:tc>
         <w:tc>
           <w:tcPr>
-            <w:tcW w:w="2125" w:type="dxa"/>
+            <w:tcW w:w="2124" w:type="dxa"/>
             <w:tcBorders/>
             <w:shd w:color="auto" w:fill="FDE9D9" w:themeFill="accent6" w:themeFillTint="33" w:val="clear"/>
           </w:tcPr>
           <w:p>
             <w:pPr>
               <w:pStyle w:val="Normal"/>
-              <w:widowControl/>
+              <w:widowControl w:val="false"/>
+              <w:suppressAutoHyphens w:val="true"/>
               <w:spacing w:lineRule="auto" w:line="240" w:before="0" w:after="0"/>
               <w:jc w:val="left"/>
               <w:rPr>
@@ -1545,14 +1575,15 @@
         </w:tc>
         <w:tc>
           <w:tcPr>
-            <w:tcW w:w="6254" w:type="dxa"/>
+            <w:tcW w:w="6255" w:type="dxa"/>
             <w:tcBorders/>
             <w:shd w:color="auto" w:fill="FDE9D9" w:themeFill="accent6" w:themeFillTint="33" w:val="clear"/>
           </w:tcPr>
           <w:p>
             <w:pPr>
               <w:pStyle w:val="Normal"/>
-              <w:widowControl/>
+              <w:widowControl w:val="false"/>
+              <w:suppressAutoHyphens w:val="true"/>
               <w:spacing w:lineRule="auto" w:line="240" w:before="0" w:after="0"/>
               <w:jc w:val="left"/>
               <w:rPr>
@@ -1614,7 +1645,8 @@
           <w:p>
             <w:pPr>
               <w:pStyle w:val="Normal"/>
-              <w:widowControl/>
+              <w:widowControl w:val="false"/>
+              <w:suppressAutoHyphens w:val="true"/>
               <w:spacing w:lineRule="auto" w:line="240" w:before="0" w:after="0"/>
               <w:jc w:val="left"/>
               <w:rPr>
@@ -1637,14 +1669,15 @@
         </w:tc>
         <w:tc>
           <w:tcPr>
-            <w:tcW w:w="2125" w:type="dxa"/>
+            <w:tcW w:w="2124" w:type="dxa"/>
             <w:tcBorders/>
             <w:shd w:color="auto" w:fill="FDE9D9" w:themeFill="accent6" w:themeFillTint="33" w:val="clear"/>
           </w:tcPr>
           <w:p>
             <w:pPr>
               <w:pStyle w:val="Normal"/>
-              <w:widowControl/>
+              <w:widowControl w:val="false"/>
+              <w:suppressAutoHyphens w:val="true"/>
               <w:spacing w:lineRule="auto" w:line="240" w:before="0" w:after="0"/>
               <w:jc w:val="left"/>
               <w:rPr>
@@ -1706,14 +1739,15 @@
         </w:tc>
         <w:tc>
           <w:tcPr>
-            <w:tcW w:w="6254" w:type="dxa"/>
+            <w:tcW w:w="6255" w:type="dxa"/>
             <w:tcBorders/>
             <w:shd w:color="auto" w:fill="FDE9D9" w:themeFill="accent6" w:themeFillTint="33" w:val="clear"/>
           </w:tcPr>
           <w:p>
             <w:pPr>
               <w:pStyle w:val="Normal"/>
-              <w:widowControl/>
+              <w:widowControl w:val="false"/>
+              <w:suppressAutoHyphens w:val="true"/>
               <w:spacing w:lineRule="auto" w:line="240" w:before="0" w:after="0"/>
               <w:jc w:val="left"/>
               <w:rPr>
@@ -1823,7 +1857,8 @@
           <w:p>
             <w:pPr>
               <w:pStyle w:val="Normal"/>
-              <w:widowControl/>
+              <w:widowControl w:val="false"/>
+              <w:suppressAutoHyphens w:val="true"/>
               <w:spacing w:lineRule="auto" w:line="240" w:before="0" w:after="0"/>
               <w:jc w:val="left"/>
               <w:rPr>
@@ -1846,14 +1881,15 @@
         </w:tc>
         <w:tc>
           <w:tcPr>
-            <w:tcW w:w="2125" w:type="dxa"/>
+            <w:tcW w:w="2124" w:type="dxa"/>
             <w:tcBorders/>
             <w:shd w:color="auto" w:fill="FDE9D9" w:themeFill="accent6" w:themeFillTint="33" w:val="clear"/>
           </w:tcPr>
           <w:p>
             <w:pPr>
               <w:pStyle w:val="Normal"/>
-              <w:widowControl/>
+              <w:widowControl w:val="false"/>
+              <w:suppressAutoHyphens w:val="true"/>
               <w:spacing w:lineRule="auto" w:line="240" w:before="0" w:after="0"/>
               <w:jc w:val="left"/>
               <w:rPr>
@@ -1915,14 +1951,15 @@
         </w:tc>
         <w:tc>
           <w:tcPr>
-            <w:tcW w:w="6254" w:type="dxa"/>
+            <w:tcW w:w="6255" w:type="dxa"/>
             <w:tcBorders/>
             <w:shd w:color="auto" w:fill="FDE9D9" w:themeFill="accent6" w:themeFillTint="33" w:val="clear"/>
           </w:tcPr>
           <w:p>
             <w:pPr>
               <w:pStyle w:val="Normal"/>
-              <w:widowControl/>
+              <w:widowControl w:val="false"/>
+              <w:suppressAutoHyphens w:val="true"/>
               <w:spacing w:lineRule="auto" w:line="240" w:before="0" w:after="0"/>
               <w:jc w:val="left"/>
               <w:rPr>
@@ -1984,7 +2021,8 @@
           <w:p>
             <w:pPr>
               <w:pStyle w:val="Normal"/>
-              <w:widowControl/>
+              <w:widowControl w:val="false"/>
+              <w:suppressAutoHyphens w:val="true"/>
               <w:spacing w:lineRule="auto" w:line="240" w:before="0" w:after="0"/>
               <w:jc w:val="left"/>
               <w:rPr>
@@ -2007,14 +2045,15 @@
         </w:tc>
         <w:tc>
           <w:tcPr>
-            <w:tcW w:w="2125" w:type="dxa"/>
+            <w:tcW w:w="2124" w:type="dxa"/>
             <w:tcBorders/>
             <w:shd w:color="auto" w:fill="FDE9D9" w:themeFill="accent6" w:themeFillTint="33" w:val="clear"/>
           </w:tcPr>
           <w:p>
             <w:pPr>
               <w:pStyle w:val="Normal"/>
-              <w:widowControl/>
+              <w:widowControl w:val="false"/>
+              <w:suppressAutoHyphens w:val="true"/>
               <w:spacing w:lineRule="auto" w:line="240" w:before="0" w:after="0"/>
               <w:jc w:val="left"/>
               <w:rPr>
@@ -2085,14 +2124,15 @@
         </w:tc>
         <w:tc>
           <w:tcPr>
-            <w:tcW w:w="6254" w:type="dxa"/>
+            <w:tcW w:w="6255" w:type="dxa"/>
             <w:tcBorders/>
             <w:shd w:color="auto" w:fill="FDE9D9" w:themeFill="accent6" w:themeFillTint="33" w:val="clear"/>
           </w:tcPr>
           <w:p>
             <w:pPr>
               <w:pStyle w:val="Normal"/>
-              <w:widowControl/>
+              <w:widowControl w:val="false"/>
+              <w:suppressAutoHyphens w:val="true"/>
               <w:spacing w:lineRule="auto" w:line="240" w:before="0" w:after="0"/>
               <w:jc w:val="left"/>
               <w:rPr>
@@ -2193,7 +2233,8 @@
           <w:p>
             <w:pPr>
               <w:pStyle w:val="Normal"/>
-              <w:widowControl/>
+              <w:widowControl w:val="false"/>
+              <w:suppressAutoHyphens w:val="true"/>
               <w:spacing w:lineRule="auto" w:line="240" w:before="0" w:after="0"/>
               <w:jc w:val="left"/>
               <w:rPr>
@@ -2216,14 +2257,15 @@
         </w:tc>
         <w:tc>
           <w:tcPr>
-            <w:tcW w:w="2125" w:type="dxa"/>
+            <w:tcW w:w="2124" w:type="dxa"/>
             <w:tcBorders/>
             <w:shd w:color="auto" w:fill="FDE9D9" w:themeFill="accent6" w:themeFillTint="33" w:val="clear"/>
           </w:tcPr>
           <w:p>
             <w:pPr>
               <w:pStyle w:val="Normal"/>
-              <w:widowControl/>
+              <w:widowControl w:val="false"/>
+              <w:suppressAutoHyphens w:val="true"/>
               <w:spacing w:lineRule="auto" w:line="240" w:before="0" w:after="0"/>
               <w:jc w:val="left"/>
               <w:rPr>
@@ -2246,14 +2288,15 @@
         </w:tc>
         <w:tc>
           <w:tcPr>
-            <w:tcW w:w="6254" w:type="dxa"/>
+            <w:tcW w:w="6255" w:type="dxa"/>
             <w:tcBorders/>
             <w:shd w:color="auto" w:fill="FDE9D9" w:themeFill="accent6" w:themeFillTint="33" w:val="clear"/>
           </w:tcPr>
           <w:p>
             <w:pPr>
               <w:pStyle w:val="Normal"/>
-              <w:widowControl/>
+              <w:widowControl w:val="false"/>
+              <w:suppressAutoHyphens w:val="true"/>
               <w:spacing w:lineRule="auto" w:line="240" w:before="0" w:after="0"/>
               <w:jc w:val="left"/>
               <w:rPr>
@@ -2286,7 +2329,8 @@
           <w:p>
             <w:pPr>
               <w:pStyle w:val="Normal"/>
-              <w:widowControl/>
+              <w:widowControl w:val="false"/>
+              <w:suppressAutoHyphens w:val="true"/>
               <w:spacing w:lineRule="auto" w:line="240" w:before="0" w:after="0"/>
               <w:jc w:val="center"/>
               <w:rPr>
@@ -2318,7 +2362,8 @@
           <w:p>
             <w:pPr>
               <w:pStyle w:val="Normal"/>
-              <w:widowControl/>
+              <w:widowControl w:val="false"/>
+              <w:suppressAutoHyphens w:val="true"/>
               <w:spacing w:lineRule="auto" w:line="240" w:before="0" w:after="0"/>
               <w:jc w:val="left"/>
               <w:rPr>
@@ -2341,14 +2386,15 @@
         </w:tc>
         <w:tc>
           <w:tcPr>
-            <w:tcW w:w="2125" w:type="dxa"/>
+            <w:tcW w:w="2124" w:type="dxa"/>
             <w:tcBorders/>
             <w:shd w:color="auto" w:fill="CCC0D9" w:themeFill="accent4" w:themeFillTint="66" w:val="clear"/>
           </w:tcPr>
           <w:p>
             <w:pPr>
               <w:pStyle w:val="Normal"/>
-              <w:widowControl/>
+              <w:widowControl w:val="false"/>
+              <w:suppressAutoHyphens w:val="true"/>
               <w:spacing w:lineRule="auto" w:line="240" w:before="0" w:after="0"/>
               <w:jc w:val="left"/>
               <w:rPr>
@@ -2391,14 +2437,15 @@
         </w:tc>
         <w:tc>
           <w:tcPr>
-            <w:tcW w:w="6254" w:type="dxa"/>
+            <w:tcW w:w="6255" w:type="dxa"/>
             <w:tcBorders/>
             <w:shd w:color="auto" w:fill="CCC0D9" w:themeFill="accent4" w:themeFillTint="66" w:val="clear"/>
           </w:tcPr>
           <w:p>
             <w:pPr>
               <w:pStyle w:val="Normal"/>
-              <w:widowControl/>
+              <w:widowControl w:val="false"/>
+              <w:suppressAutoHyphens w:val="true"/>
               <w:spacing w:lineRule="auto" w:line="240" w:before="0" w:after="0"/>
               <w:jc w:val="left"/>
               <w:rPr>
@@ -2470,7 +2517,8 @@
           <w:p>
             <w:pPr>
               <w:pStyle w:val="Normal"/>
-              <w:widowControl/>
+              <w:widowControl w:val="false"/>
+              <w:suppressAutoHyphens w:val="true"/>
               <w:spacing w:lineRule="auto" w:line="240" w:before="0" w:after="0"/>
               <w:jc w:val="left"/>
               <w:rPr>
@@ -2493,14 +2541,15 @@
         </w:tc>
         <w:tc>
           <w:tcPr>
-            <w:tcW w:w="2125" w:type="dxa"/>
+            <w:tcW w:w="2124" w:type="dxa"/>
             <w:tcBorders/>
             <w:shd w:color="auto" w:fill="FF85B6" w:val="clear"/>
           </w:tcPr>
           <w:p>
             <w:pPr>
               <w:pStyle w:val="Normal"/>
-              <w:widowControl/>
+              <w:widowControl w:val="false"/>
+              <w:suppressAutoHyphens w:val="true"/>
               <w:spacing w:lineRule="auto" w:line="240" w:before="0" w:after="0"/>
               <w:jc w:val="left"/>
               <w:rPr>
@@ -2562,14 +2611,15 @@
         </w:tc>
         <w:tc>
           <w:tcPr>
-            <w:tcW w:w="6254" w:type="dxa"/>
+            <w:tcW w:w="6255" w:type="dxa"/>
             <w:tcBorders/>
             <w:shd w:color="auto" w:fill="FF85B6" w:val="clear"/>
           </w:tcPr>
           <w:p>
             <w:pPr>
               <w:pStyle w:val="Normal"/>
-              <w:widowControl/>
+              <w:widowControl w:val="false"/>
+              <w:suppressAutoHyphens w:val="true"/>
               <w:spacing w:lineRule="auto" w:line="240" w:before="0" w:after="0"/>
               <w:jc w:val="left"/>
               <w:rPr>
@@ -2669,7 +2719,8 @@
           <w:p>
             <w:pPr>
               <w:pStyle w:val="Normal"/>
-              <w:widowControl/>
+              <w:widowControl w:val="false"/>
+              <w:suppressAutoHyphens w:val="true"/>
               <w:spacing w:lineRule="auto" w:line="240" w:before="0" w:after="0"/>
               <w:jc w:val="left"/>
               <w:rPr>
@@ -2692,14 +2743,15 @@
         </w:tc>
         <w:tc>
           <w:tcPr>
-            <w:tcW w:w="2125" w:type="dxa"/>
+            <w:tcW w:w="2124" w:type="dxa"/>
             <w:tcBorders/>
             <w:shd w:color="auto" w:fill="FF85B6" w:val="clear"/>
           </w:tcPr>
           <w:p>
             <w:pPr>
               <w:pStyle w:val="Normal"/>
-              <w:widowControl/>
+              <w:widowControl w:val="false"/>
+              <w:suppressAutoHyphens w:val="true"/>
               <w:spacing w:lineRule="auto" w:line="240" w:before="0" w:after="0"/>
               <w:jc w:val="left"/>
               <w:rPr>
@@ -2761,14 +2813,15 @@
         </w:tc>
         <w:tc>
           <w:tcPr>
-            <w:tcW w:w="6254" w:type="dxa"/>
+            <w:tcW w:w="6255" w:type="dxa"/>
             <w:tcBorders/>
             <w:shd w:color="auto" w:fill="FF85B6" w:val="clear"/>
           </w:tcPr>
           <w:p>
             <w:pPr>
               <w:pStyle w:val="Normal"/>
-              <w:widowControl/>
+              <w:widowControl w:val="false"/>
+              <w:suppressAutoHyphens w:val="true"/>
               <w:spacing w:lineRule="auto" w:line="240" w:before="0" w:after="0"/>
               <w:jc w:val="left"/>
               <w:rPr>
@@ -2849,7 +2902,8 @@
           <w:p>
             <w:pPr>
               <w:pStyle w:val="Normal"/>
-              <w:widowControl/>
+              <w:widowControl w:val="false"/>
+              <w:suppressAutoHyphens w:val="true"/>
               <w:spacing w:lineRule="auto" w:line="240" w:before="0" w:after="0"/>
               <w:jc w:val="left"/>
               <w:rPr>
@@ -2872,14 +2926,15 @@
         </w:tc>
         <w:tc>
           <w:tcPr>
-            <w:tcW w:w="2125" w:type="dxa"/>
+            <w:tcW w:w="2124" w:type="dxa"/>
             <w:tcBorders/>
             <w:shd w:color="auto" w:fill="FF85B6" w:val="clear"/>
           </w:tcPr>
           <w:p>
             <w:pPr>
               <w:pStyle w:val="Normal"/>
-              <w:widowControl/>
+              <w:widowControl w:val="false"/>
+              <w:suppressAutoHyphens w:val="true"/>
               <w:spacing w:lineRule="auto" w:line="240" w:before="0" w:after="0"/>
               <w:jc w:val="left"/>
               <w:rPr>
@@ -2941,14 +2996,15 @@
         </w:tc>
         <w:tc>
           <w:tcPr>
-            <w:tcW w:w="6254" w:type="dxa"/>
+            <w:tcW w:w="6255" w:type="dxa"/>
             <w:tcBorders/>
             <w:shd w:color="auto" w:fill="FF85B6" w:val="clear"/>
           </w:tcPr>
           <w:p>
             <w:pPr>
               <w:pStyle w:val="Normal"/>
-              <w:widowControl/>
+              <w:widowControl w:val="false"/>
+              <w:suppressAutoHyphens w:val="true"/>
               <w:spacing w:lineRule="auto" w:line="240" w:before="0" w:after="0"/>
               <w:jc w:val="left"/>
               <w:rPr>
@@ -3048,7 +3104,8 @@
           <w:p>
             <w:pPr>
               <w:pStyle w:val="Normal"/>
-              <w:widowControl/>
+              <w:widowControl w:val="false"/>
+              <w:suppressAutoHyphens w:val="true"/>
               <w:spacing w:lineRule="auto" w:line="240" w:before="0" w:after="0"/>
               <w:jc w:val="left"/>
               <w:rPr>
@@ -3071,14 +3128,15 @@
         </w:tc>
         <w:tc>
           <w:tcPr>
-            <w:tcW w:w="2125" w:type="dxa"/>
+            <w:tcW w:w="2124" w:type="dxa"/>
             <w:tcBorders/>
             <w:shd w:color="auto" w:fill="FF85B6" w:val="clear"/>
           </w:tcPr>
           <w:p>
             <w:pPr>
               <w:pStyle w:val="Normal"/>
-              <w:widowControl/>
+              <w:widowControl w:val="false"/>
+              <w:suppressAutoHyphens w:val="true"/>
               <w:spacing w:lineRule="auto" w:line="240" w:before="0" w:after="0"/>
               <w:jc w:val="left"/>
               <w:rPr>
@@ -3140,14 +3198,15 @@
         </w:tc>
         <w:tc>
           <w:tcPr>
-            <w:tcW w:w="6254" w:type="dxa"/>
+            <w:tcW w:w="6255" w:type="dxa"/>
             <w:tcBorders/>
             <w:shd w:color="auto" w:fill="FF85B6" w:val="clear"/>
           </w:tcPr>
           <w:p>
             <w:pPr>
               <w:pStyle w:val="Normal"/>
-              <w:widowControl/>
+              <w:widowControl w:val="false"/>
+              <w:suppressAutoHyphens w:val="true"/>
               <w:spacing w:lineRule="auto" w:line="240" w:before="0" w:after="0"/>
               <w:jc w:val="left"/>
               <w:rPr>
@@ -3247,7 +3306,8 @@
           <w:p>
             <w:pPr>
               <w:pStyle w:val="Normal"/>
-              <w:widowControl/>
+              <w:widowControl w:val="false"/>
+              <w:suppressAutoHyphens w:val="true"/>
               <w:spacing w:lineRule="auto" w:line="240" w:before="0" w:after="0"/>
               <w:jc w:val="left"/>
               <w:rPr>
@@ -3270,14 +3330,15 @@
         </w:tc>
         <w:tc>
           <w:tcPr>
-            <w:tcW w:w="2125" w:type="dxa"/>
+            <w:tcW w:w="2124" w:type="dxa"/>
             <w:tcBorders/>
             <w:shd w:color="auto" w:fill="FF85B6" w:val="clear"/>
           </w:tcPr>
           <w:p>
             <w:pPr>
               <w:pStyle w:val="Normal"/>
-              <w:widowControl/>
+              <w:widowControl w:val="false"/>
+              <w:suppressAutoHyphens w:val="true"/>
               <w:spacing w:lineRule="auto" w:line="240" w:before="0" w:after="0"/>
               <w:jc w:val="left"/>
               <w:rPr>
@@ -3339,14 +3400,15 @@
         </w:tc>
         <w:tc>
           <w:tcPr>
-            <w:tcW w:w="6254" w:type="dxa"/>
+            <w:tcW w:w="6255" w:type="dxa"/>
             <w:tcBorders/>
             <w:shd w:color="auto" w:fill="FF85B6" w:val="clear"/>
           </w:tcPr>
           <w:p>
             <w:pPr>
               <w:pStyle w:val="Normal"/>
-              <w:widowControl/>
+              <w:widowControl w:val="false"/>
+              <w:suppressAutoHyphens w:val="true"/>
               <w:spacing w:lineRule="auto" w:line="240" w:before="0" w:after="0"/>
               <w:jc w:val="left"/>
               <w:rPr>
@@ -3455,7 +3517,8 @@
           <w:p>
             <w:pPr>
               <w:pStyle w:val="Normal"/>
-              <w:widowControl/>
+              <w:widowControl w:val="false"/>
+              <w:suppressAutoHyphens w:val="true"/>
               <w:spacing w:lineRule="auto" w:line="240" w:before="0" w:after="0"/>
               <w:jc w:val="left"/>
               <w:rPr>
@@ -3478,14 +3541,15 @@
         </w:tc>
         <w:tc>
           <w:tcPr>
-            <w:tcW w:w="2125" w:type="dxa"/>
+            <w:tcW w:w="2124" w:type="dxa"/>
             <w:tcBorders/>
             <w:shd w:color="auto" w:fill="FF85B6" w:val="clear"/>
           </w:tcPr>
           <w:p>
             <w:pPr>
               <w:pStyle w:val="Normal"/>
-              <w:widowControl/>
+              <w:widowControl w:val="false"/>
+              <w:suppressAutoHyphens w:val="true"/>
               <w:spacing w:lineRule="auto" w:line="240" w:before="0" w:after="0"/>
               <w:jc w:val="left"/>
               <w:rPr>
@@ -3547,14 +3611,15 @@
         </w:tc>
         <w:tc>
           <w:tcPr>
-            <w:tcW w:w="6254" w:type="dxa"/>
+            <w:tcW w:w="6255" w:type="dxa"/>
             <w:tcBorders/>
             <w:shd w:color="auto" w:fill="FF85B6" w:val="clear"/>
           </w:tcPr>
           <w:p>
             <w:pPr>
               <w:pStyle w:val="Normal"/>
-              <w:widowControl/>
+              <w:widowControl w:val="false"/>
+              <w:suppressAutoHyphens w:val="true"/>
               <w:spacing w:lineRule="auto" w:line="240" w:before="0" w:after="0"/>
               <w:jc w:val="left"/>
               <w:rPr>
@@ -3663,7 +3728,8 @@
           <w:p>
             <w:pPr>
               <w:pStyle w:val="Normal"/>
-              <w:widowControl/>
+              <w:widowControl w:val="false"/>
+              <w:suppressAutoHyphens w:val="true"/>
               <w:spacing w:lineRule="auto" w:line="240" w:before="0" w:after="0"/>
               <w:jc w:val="left"/>
               <w:rPr>
@@ -3686,14 +3752,15 @@
         </w:tc>
         <w:tc>
           <w:tcPr>
-            <w:tcW w:w="2125" w:type="dxa"/>
+            <w:tcW w:w="2124" w:type="dxa"/>
             <w:tcBorders/>
             <w:shd w:color="auto" w:fill="FF85B6" w:val="clear"/>
           </w:tcPr>
           <w:p>
             <w:pPr>
               <w:pStyle w:val="Normal"/>
-              <w:widowControl/>
+              <w:widowControl w:val="false"/>
+              <w:suppressAutoHyphens w:val="true"/>
               <w:spacing w:lineRule="auto" w:line="240" w:before="0" w:after="0"/>
               <w:jc w:val="left"/>
               <w:rPr>
@@ -3736,14 +3803,15 @@
         </w:tc>
         <w:tc>
           <w:tcPr>
-            <w:tcW w:w="6254" w:type="dxa"/>
+            <w:tcW w:w="6255" w:type="dxa"/>
             <w:tcBorders/>
             <w:shd w:color="auto" w:fill="FF85B6" w:val="clear"/>
           </w:tcPr>
           <w:p>
             <w:pPr>
               <w:pStyle w:val="Normal"/>
-              <w:widowControl/>
+              <w:widowControl w:val="false"/>
+              <w:suppressAutoHyphens w:val="true"/>
               <w:spacing w:lineRule="auto" w:line="240" w:before="0" w:after="0"/>
               <w:jc w:val="left"/>
               <w:rPr>
@@ -3833,7 +3901,8 @@
           <w:p>
             <w:pPr>
               <w:pStyle w:val="Normal"/>
-              <w:widowControl/>
+              <w:widowControl w:val="false"/>
+              <w:suppressAutoHyphens w:val="true"/>
               <w:spacing w:lineRule="auto" w:line="240" w:before="0" w:after="0"/>
               <w:jc w:val="left"/>
               <w:rPr>
@@ -3856,14 +3925,15 @@
         </w:tc>
         <w:tc>
           <w:tcPr>
-            <w:tcW w:w="2125" w:type="dxa"/>
+            <w:tcW w:w="2124" w:type="dxa"/>
             <w:tcBorders/>
             <w:shd w:color="auto" w:fill="FF85B6" w:val="clear"/>
           </w:tcPr>
           <w:p>
             <w:pPr>
               <w:pStyle w:val="Normal"/>
-              <w:widowControl/>
+              <w:widowControl w:val="false"/>
+              <w:suppressAutoHyphens w:val="true"/>
               <w:spacing w:lineRule="auto" w:line="240" w:before="0" w:after="0"/>
               <w:jc w:val="left"/>
               <w:rPr>
@@ -3906,14 +3976,15 @@
         </w:tc>
         <w:tc>
           <w:tcPr>
-            <w:tcW w:w="6254" w:type="dxa"/>
+            <w:tcW w:w="6255" w:type="dxa"/>
             <w:tcBorders/>
             <w:shd w:color="auto" w:fill="FF85B6" w:val="clear"/>
           </w:tcPr>
           <w:p>
             <w:pPr>
               <w:pStyle w:val="Normal"/>
-              <w:widowControl/>
+              <w:widowControl w:val="false"/>
+              <w:suppressAutoHyphens w:val="true"/>
               <w:spacing w:lineRule="auto" w:line="240" w:before="0" w:after="0"/>
               <w:jc w:val="left"/>
               <w:rPr>
@@ -4004,7 +4075,8 @@
           <w:p>
             <w:pPr>
               <w:pStyle w:val="Normal"/>
-              <w:widowControl/>
+              <w:widowControl w:val="false"/>
+              <w:suppressAutoHyphens w:val="true"/>
               <w:spacing w:lineRule="auto" w:line="240" w:before="0" w:after="0"/>
               <w:jc w:val="left"/>
               <w:rPr>
@@ -4027,14 +4099,15 @@
         </w:tc>
         <w:tc>
           <w:tcPr>
-            <w:tcW w:w="2125" w:type="dxa"/>
+            <w:tcW w:w="2124" w:type="dxa"/>
             <w:tcBorders/>
             <w:shd w:color="auto" w:fill="FF85B6" w:val="clear"/>
           </w:tcPr>
           <w:p>
             <w:pPr>
               <w:pStyle w:val="Normal"/>
-              <w:widowControl/>
+              <w:widowControl w:val="false"/>
+              <w:suppressAutoHyphens w:val="true"/>
               <w:spacing w:lineRule="auto" w:line="240" w:before="0" w:after="0"/>
               <w:jc w:val="left"/>
               <w:rPr>
@@ -4096,14 +4169,15 @@
         </w:tc>
         <w:tc>
           <w:tcPr>
-            <w:tcW w:w="6254" w:type="dxa"/>
+            <w:tcW w:w="6255" w:type="dxa"/>
             <w:tcBorders/>
             <w:shd w:color="auto" w:fill="FF85B6" w:val="clear"/>
           </w:tcPr>
           <w:p>
             <w:pPr>
               <w:pStyle w:val="Normal"/>
-              <w:widowControl/>
+              <w:widowControl w:val="false"/>
+              <w:suppressAutoHyphens w:val="true"/>
               <w:spacing w:lineRule="auto" w:line="240" w:before="0" w:after="0"/>
               <w:jc w:val="left"/>
               <w:rPr>
@@ -4212,7 +4286,8 @@
           <w:p>
             <w:pPr>
               <w:pStyle w:val="Normal"/>
-              <w:widowControl/>
+              <w:widowControl w:val="false"/>
+              <w:suppressAutoHyphens w:val="true"/>
               <w:spacing w:lineRule="auto" w:line="240" w:before="0" w:after="0"/>
               <w:jc w:val="left"/>
               <w:rPr>
@@ -4235,14 +4310,15 @@
         </w:tc>
         <w:tc>
           <w:tcPr>
-            <w:tcW w:w="2125" w:type="dxa"/>
+            <w:tcW w:w="2124" w:type="dxa"/>
             <w:tcBorders/>
             <w:shd w:color="auto" w:fill="FF85B6" w:val="clear"/>
           </w:tcPr>
           <w:p>
             <w:pPr>
               <w:pStyle w:val="Normal"/>
-              <w:widowControl/>
+              <w:widowControl w:val="false"/>
+              <w:suppressAutoHyphens w:val="true"/>
               <w:spacing w:lineRule="auto" w:line="240" w:before="0" w:after="0"/>
               <w:jc w:val="left"/>
               <w:rPr>
@@ -4304,14 +4380,15 @@
         </w:tc>
         <w:tc>
           <w:tcPr>
-            <w:tcW w:w="6254" w:type="dxa"/>
+            <w:tcW w:w="6255" w:type="dxa"/>
             <w:tcBorders/>
             <w:shd w:color="auto" w:fill="FF85B6" w:val="clear"/>
           </w:tcPr>
           <w:p>
             <w:pPr>
               <w:pStyle w:val="Normal"/>
-              <w:widowControl/>
+              <w:widowControl w:val="false"/>
+              <w:suppressAutoHyphens w:val="true"/>
               <w:spacing w:lineRule="auto" w:line="240" w:before="0" w:after="0"/>
               <w:jc w:val="left"/>
               <w:rPr>
@@ -4420,7 +4497,8 @@
           <w:p>
             <w:pPr>
               <w:pStyle w:val="Normal"/>
-              <w:widowControl/>
+              <w:widowControl w:val="false"/>
+              <w:suppressAutoHyphens w:val="true"/>
               <w:spacing w:lineRule="auto" w:line="240" w:before="0" w:after="0"/>
               <w:jc w:val="left"/>
               <w:rPr>
@@ -4443,14 +4521,15 @@
         </w:tc>
         <w:tc>
           <w:tcPr>
-            <w:tcW w:w="2125" w:type="dxa"/>
+            <w:tcW w:w="2124" w:type="dxa"/>
             <w:tcBorders/>
             <w:shd w:color="auto" w:fill="FF85B6" w:val="clear"/>
           </w:tcPr>
           <w:p>
             <w:pPr>
               <w:pStyle w:val="Normal"/>
-              <w:widowControl/>
+              <w:widowControl w:val="false"/>
+              <w:suppressAutoHyphens w:val="true"/>
               <w:spacing w:lineRule="auto" w:line="240" w:before="0" w:after="0"/>
               <w:jc w:val="left"/>
               <w:rPr>
@@ -4512,14 +4591,15 @@
         </w:tc>
         <w:tc>
           <w:tcPr>
-            <w:tcW w:w="6254" w:type="dxa"/>
+            <w:tcW w:w="6255" w:type="dxa"/>
             <w:tcBorders/>
             <w:shd w:color="auto" w:fill="FF85B6" w:val="clear"/>
           </w:tcPr>
           <w:p>
             <w:pPr>
               <w:pStyle w:val="Normal"/>
-              <w:widowControl/>
+              <w:widowControl w:val="false"/>
+              <w:suppressAutoHyphens w:val="true"/>
               <w:spacing w:lineRule="auto" w:line="240" w:before="0" w:after="0"/>
               <w:jc w:val="left"/>
               <w:rPr>
@@ -4619,7 +4699,8 @@
           <w:p>
             <w:pPr>
               <w:pStyle w:val="Normal"/>
-              <w:widowControl/>
+              <w:widowControl w:val="false"/>
+              <w:suppressAutoHyphens w:val="true"/>
               <w:spacing w:lineRule="auto" w:line="240" w:before="0" w:after="0"/>
               <w:jc w:val="left"/>
               <w:rPr>
@@ -4642,14 +4723,15 @@
         </w:tc>
         <w:tc>
           <w:tcPr>
-            <w:tcW w:w="2125" w:type="dxa"/>
+            <w:tcW w:w="2124" w:type="dxa"/>
             <w:tcBorders/>
             <w:shd w:color="auto" w:fill="FF85B6" w:val="clear"/>
           </w:tcPr>
           <w:p>
             <w:pPr>
               <w:pStyle w:val="Normal"/>
-              <w:widowControl/>
+              <w:widowControl w:val="false"/>
+              <w:suppressAutoHyphens w:val="true"/>
               <w:spacing w:lineRule="auto" w:line="240" w:before="0" w:after="0"/>
               <w:jc w:val="left"/>
               <w:rPr>
@@ -4711,14 +4793,15 @@
         </w:tc>
         <w:tc>
           <w:tcPr>
-            <w:tcW w:w="6254" w:type="dxa"/>
+            <w:tcW w:w="6255" w:type="dxa"/>
             <w:tcBorders/>
             <w:shd w:color="auto" w:fill="FF85B6" w:val="clear"/>
           </w:tcPr>
           <w:p>
             <w:pPr>
               <w:pStyle w:val="Normal"/>
-              <w:widowControl/>
+              <w:widowControl w:val="false"/>
+              <w:suppressAutoHyphens w:val="true"/>
               <w:spacing w:lineRule="auto" w:line="240" w:before="0" w:after="0"/>
               <w:jc w:val="left"/>
               <w:rPr>
@@ -4820,6 +4903,322 @@
         <w:trPr/>
         <w:tc>
           <w:tcPr>
+            <w:tcW w:w="1526" w:type="dxa"/>
+            <w:tcBorders>
+              <w:top w:val="nil"/>
+            </w:tcBorders>
+            <w:shd w:color="auto" w:fill="FF85B6" w:val="clear"/>
+          </w:tcPr>
+          <w:p>
+            <w:pPr>
+              <w:pStyle w:val="Normal"/>
+              <w:widowControl w:val="false"/>
+              <w:suppressAutoHyphens w:val="true"/>
+              <w:spacing w:lineRule="auto" w:line="240" w:before="0" w:after="0"/>
+              <w:jc w:val="left"/>
+              <w:rPr>
+                <w:rFonts w:ascii="Calibri" w:hAnsi="Calibri" w:eastAsia="Calibri" w:cs=""/>
+                <w:kern w:val="0"/>
+                <w:szCs w:val="22"/>
+                <w:lang w:val="en-US" w:eastAsia="en-US" w:bidi="ar-SA"/>
+              </w:rPr>
+            </w:pPr>
+            <w:r>
+              <w:rPr>
+                <w:rFonts w:eastAsia="Calibri" w:cs=""/>
+                <w:kern w:val="0"/>
+                <w:szCs w:val="22"/>
+                <w:lang w:val="en-US" w:eastAsia="en-US" w:bidi="ar-SA"/>
+              </w:rPr>
+              <w:t>FLOOR</w:t>
+            </w:r>
+          </w:p>
+        </w:tc>
+        <w:tc>
+          <w:tcPr>
+            <w:tcW w:w="2124" w:type="dxa"/>
+            <w:tcBorders>
+              <w:top w:val="nil"/>
+            </w:tcBorders>
+            <w:shd w:color="auto" w:fill="FF85B6" w:val="clear"/>
+          </w:tcPr>
+          <w:p>
+            <w:pPr>
+              <w:pStyle w:val="Normal"/>
+              <w:widowControl w:val="false"/>
+              <w:suppressAutoHyphens w:val="true"/>
+              <w:spacing w:lineRule="auto" w:line="240" w:before="0" w:after="0"/>
+              <w:jc w:val="left"/>
+              <w:rPr>
+                <w:rFonts w:ascii="Calibri" w:hAnsi="Calibri" w:eastAsia="Calibri" w:cs=""/>
+                <w:kern w:val="0"/>
+                <w:szCs w:val="22"/>
+                <w:lang w:val="en-US" w:eastAsia="en-US" w:bidi="ar-SA"/>
+              </w:rPr>
+            </w:pPr>
+            <w:r>
+              <w:rPr>
+                <w:rFonts w:eastAsia="Calibri" w:cs=""/>
+                <w:kern w:val="0"/>
+                <w:szCs w:val="22"/>
+                <w:lang w:val="en-US" w:eastAsia="en-US" w:bidi="ar-SA"/>
+              </w:rPr>
+              <w:t>res val1</w:t>
+            </w:r>
+          </w:p>
+        </w:tc>
+        <w:tc>
+          <w:tcPr>
+            <w:tcW w:w="6255" w:type="dxa"/>
+            <w:tcBorders>
+              <w:top w:val="nil"/>
+            </w:tcBorders>
+            <w:shd w:color="auto" w:fill="FF85B6" w:val="clear"/>
+          </w:tcPr>
+          <w:p>
+            <w:pPr>
+              <w:pStyle w:val="Normal"/>
+              <w:widowControl w:val="false"/>
+              <w:suppressAutoHyphens w:val="true"/>
+              <w:spacing w:lineRule="auto" w:line="240" w:before="0" w:after="0"/>
+              <w:jc w:val="left"/>
+              <w:rPr>
+                <w:rFonts w:ascii="Calibri" w:hAnsi="Calibri" w:eastAsia="Calibri" w:cs=""/>
+                <w:kern w:val="0"/>
+                <w:szCs w:val="22"/>
+                <w:lang w:val="en-US" w:eastAsia="en-US" w:bidi="ar-SA"/>
+              </w:rPr>
+            </w:pPr>
+            <w:r>
+              <w:rPr>
+                <w:rFonts w:eastAsia="Calibri" w:cs=""/>
+                <w:kern w:val="0"/>
+                <w:szCs w:val="22"/>
+                <w:lang w:val="en-US" w:eastAsia="en-US" w:bidi="ar-SA"/>
+              </w:rPr>
+              <w:t>Floors the value towards -inf, resulting in an integer</w:t>
+            </w:r>
+          </w:p>
+        </w:tc>
+      </w:tr>
+      <w:tr>
+        <w:trPr/>
+        <w:tc>
+          <w:tcPr>
+            <w:tcW w:w="1526" w:type="dxa"/>
+            <w:tcBorders>
+              <w:top w:val="nil"/>
+            </w:tcBorders>
+            <w:shd w:color="auto" w:fill="FF85B6" w:val="clear"/>
+          </w:tcPr>
+          <w:p>
+            <w:pPr>
+              <w:pStyle w:val="Normal"/>
+              <w:widowControl w:val="false"/>
+              <w:suppressAutoHyphens w:val="true"/>
+              <w:spacing w:lineRule="auto" w:line="240" w:before="0" w:after="0"/>
+              <w:jc w:val="left"/>
+              <w:rPr>
+                <w:rFonts w:ascii="Calibri" w:hAnsi="Calibri" w:eastAsia="Calibri" w:cs=""/>
+                <w:kern w:val="0"/>
+                <w:szCs w:val="22"/>
+                <w:lang w:val="en-US" w:eastAsia="en-US" w:bidi="ar-SA"/>
+              </w:rPr>
+            </w:pPr>
+            <w:r>
+              <w:rPr>
+                <w:rFonts w:eastAsia="Calibri" w:cs=""/>
+                <w:kern w:val="0"/>
+                <w:szCs w:val="22"/>
+                <w:lang w:val="en-US" w:eastAsia="en-US" w:bidi="ar-SA"/>
+              </w:rPr>
+              <w:t>MIN</w:t>
+            </w:r>
+          </w:p>
+        </w:tc>
+        <w:tc>
+          <w:tcPr>
+            <w:tcW w:w="2124" w:type="dxa"/>
+            <w:tcBorders>
+              <w:top w:val="nil"/>
+            </w:tcBorders>
+            <w:shd w:color="auto" w:fill="FF85B6" w:val="clear"/>
+          </w:tcPr>
+          <w:p>
+            <w:pPr>
+              <w:pStyle w:val="Normal"/>
+              <w:widowControl w:val="false"/>
+              <w:suppressAutoHyphens w:val="true"/>
+              <w:spacing w:lineRule="auto" w:line="240" w:before="0" w:after="0"/>
+              <w:jc w:val="left"/>
+              <w:rPr>
+                <w:rFonts w:ascii="Calibri" w:hAnsi="Calibri" w:eastAsia="Calibri" w:cs=""/>
+                <w:i/>
+                <w:i/>
+                <w:iCs/>
+                <w:kern w:val="0"/>
+                <w:szCs w:val="22"/>
+                <w:lang w:val="en-US" w:eastAsia="en-US" w:bidi="ar-SA"/>
+              </w:rPr>
+            </w:pPr>
+            <w:r>
+              <w:rPr>
+                <w:rFonts w:eastAsia="Calibri" w:cs=""/>
+                <w:i/>
+                <w:iCs/>
+                <w:kern w:val="0"/>
+                <w:szCs w:val="22"/>
+                <w:lang w:val="en-US" w:eastAsia="en-US" w:bidi="ar-SA"/>
+              </w:rPr>
+              <w:t>res val1 val2</w:t>
+            </w:r>
+          </w:p>
+        </w:tc>
+        <w:tc>
+          <w:tcPr>
+            <w:tcW w:w="6255" w:type="dxa"/>
+            <w:tcBorders>
+              <w:top w:val="nil"/>
+            </w:tcBorders>
+            <w:shd w:color="auto" w:fill="FF85B6" w:val="clear"/>
+          </w:tcPr>
+          <w:p>
+            <w:pPr>
+              <w:pStyle w:val="Normal"/>
+              <w:widowControl w:val="false"/>
+              <w:suppressAutoHyphens w:val="true"/>
+              <w:spacing w:lineRule="auto" w:line="240" w:before="0" w:after="0"/>
+              <w:jc w:val="left"/>
+              <w:rPr>
+                <w:rFonts w:ascii="Calibri" w:hAnsi="Calibri" w:eastAsia="Calibri" w:cs=""/>
+                <w:kern w:val="0"/>
+                <w:szCs w:val="22"/>
+                <w:lang w:val="en-US" w:eastAsia="en-US" w:bidi="ar-SA"/>
+              </w:rPr>
+            </w:pPr>
+            <w:r>
+              <w:rPr>
+                <w:rFonts w:eastAsia="Calibri" w:cs=""/>
+                <w:kern w:val="0"/>
+                <w:szCs w:val="22"/>
+                <w:lang w:val="en-US" w:eastAsia="en-US" w:bidi="ar-SA"/>
+              </w:rPr>
+              <w:t>Returns the smaller of two values</w:t>
+            </w:r>
+          </w:p>
+        </w:tc>
+      </w:tr>
+      <w:tr>
+        <w:trPr/>
+        <w:tc>
+          <w:tcPr>
+            <w:tcW w:w="1526" w:type="dxa"/>
+            <w:tcBorders>
+              <w:top w:val="nil"/>
+            </w:tcBorders>
+            <w:shd w:color="auto" w:fill="FF85B6" w:val="clear"/>
+          </w:tcPr>
+          <w:p>
+            <w:pPr>
+              <w:pStyle w:val="Normal"/>
+              <w:widowControl w:val="false"/>
+              <w:suppressAutoHyphens w:val="true"/>
+              <w:spacing w:lineRule="auto" w:line="240" w:before="0" w:after="0"/>
+              <w:jc w:val="left"/>
+              <w:rPr>
+                <w:rFonts w:ascii="Calibri" w:hAnsi="Calibri" w:eastAsia="Calibri" w:cs=""/>
+                <w:kern w:val="0"/>
+                <w:szCs w:val="22"/>
+                <w:lang w:val="en-US" w:eastAsia="en-US" w:bidi="ar-SA"/>
+              </w:rPr>
+            </w:pPr>
+            <w:r>
+              <w:rPr>
+                <w:rFonts w:eastAsia="Calibri" w:cs=""/>
+                <w:kern w:val="0"/>
+                <w:szCs w:val="22"/>
+                <w:lang w:val="en-US" w:eastAsia="en-US" w:bidi="ar-SA"/>
+              </w:rPr>
+              <w:t>MAX</w:t>
+            </w:r>
+          </w:p>
+        </w:tc>
+        <w:tc>
+          <w:tcPr>
+            <w:tcW w:w="2124" w:type="dxa"/>
+            <w:tcBorders>
+              <w:top w:val="nil"/>
+            </w:tcBorders>
+            <w:shd w:color="auto" w:fill="FF85B6" w:val="clear"/>
+          </w:tcPr>
+          <w:p>
+            <w:pPr>
+              <w:pStyle w:val="Normal"/>
+              <w:widowControl w:val="false"/>
+              <w:suppressAutoHyphens w:val="true"/>
+              <w:spacing w:lineRule="auto" w:line="240" w:before="0" w:after="0"/>
+              <w:jc w:val="left"/>
+              <w:rPr>
+                <w:rFonts w:ascii="Calibri" w:hAnsi="Calibri" w:eastAsia="Calibri" w:cs=""/>
+                <w:i/>
+                <w:i/>
+                <w:iCs/>
+                <w:kern w:val="0"/>
+                <w:szCs w:val="22"/>
+                <w:lang w:val="en-US" w:eastAsia="en-US" w:bidi="ar-SA"/>
+              </w:rPr>
+            </w:pPr>
+            <w:r>
+              <w:rPr>
+                <w:rFonts w:eastAsia="Calibri" w:cs=""/>
+                <w:i/>
+                <w:iCs/>
+                <w:kern w:val="0"/>
+                <w:szCs w:val="22"/>
+                <w:lang w:val="en-US" w:eastAsia="en-US" w:bidi="ar-SA"/>
+              </w:rPr>
+              <w:t>res val1 val2</w:t>
+            </w:r>
+          </w:p>
+        </w:tc>
+        <w:tc>
+          <w:tcPr>
+            <w:tcW w:w="6255" w:type="dxa"/>
+            <w:tcBorders>
+              <w:top w:val="nil"/>
+            </w:tcBorders>
+            <w:shd w:color="auto" w:fill="FF85B6" w:val="clear"/>
+          </w:tcPr>
+          <w:p>
+            <w:pPr>
+              <w:pStyle w:val="Normal"/>
+              <w:widowControl w:val="false"/>
+              <w:suppressAutoHyphens w:val="true"/>
+              <w:spacing w:lineRule="auto" w:line="240" w:before="0" w:after="0"/>
+              <w:jc w:val="left"/>
+              <w:rPr>
+                <w:rFonts w:ascii="Calibri" w:hAnsi="Calibri" w:eastAsia="Calibri" w:cs=""/>
+                <w:kern w:val="0"/>
+                <w:szCs w:val="22"/>
+                <w:lang w:val="en-US" w:eastAsia="en-US" w:bidi="ar-SA"/>
+              </w:rPr>
+            </w:pPr>
+            <w:r>
+              <w:rPr>
+                <w:rFonts w:eastAsia="Calibri" w:cs=""/>
+                <w:kern w:val="0"/>
+                <w:szCs w:val="22"/>
+                <w:lang w:val="en-US" w:eastAsia="en-US" w:bidi="ar-SA"/>
+              </w:rPr>
+              <w:t>Returns the larger of two values</w:t>
+            </w:r>
+          </w:p>
+        </w:tc>
+      </w:tr>
+      <w:tr>
+        <w:trPr/>
+        <w:tc>
+          <w:tcPr>
             <w:tcW w:w="9905" w:type="dxa"/>
             <w:gridSpan w:val="3"/>
             <w:tcBorders/>
@@ -4827,7 +5226,8 @@
           <w:p>
             <w:pPr>
               <w:pStyle w:val="Normal"/>
-              <w:widowControl/>
+              <w:widowControl w:val="false"/>
+              <w:suppressAutoHyphens w:val="true"/>
               <w:spacing w:lineRule="auto" w:line="240" w:before="0" w:after="0"/>
               <w:jc w:val="center"/>
               <w:rPr>
@@ -4859,7 +5259,8 @@
           <w:p>
             <w:pPr>
               <w:pStyle w:val="Normal"/>
-              <w:widowControl/>
+              <w:widowControl w:val="false"/>
+              <w:suppressAutoHyphens w:val="true"/>
               <w:spacing w:lineRule="auto" w:line="240" w:before="0" w:after="0"/>
               <w:jc w:val="left"/>
               <w:rPr>
@@ -4882,14 +5283,15 @@
         </w:tc>
         <w:tc>
           <w:tcPr>
-            <w:tcW w:w="2125" w:type="dxa"/>
+            <w:tcW w:w="2124" w:type="dxa"/>
             <w:tcBorders/>
             <w:shd w:color="auto" w:fill="CCC0D9" w:themeFill="accent4" w:themeFillTint="66" w:val="clear"/>
           </w:tcPr>
           <w:p>
             <w:pPr>
               <w:pStyle w:val="Normal"/>
-              <w:widowControl/>
+              <w:widowControl w:val="false"/>
+              <w:suppressAutoHyphens w:val="true"/>
               <w:spacing w:lineRule="auto" w:line="240" w:before="0" w:after="0"/>
               <w:jc w:val="left"/>
               <w:rPr>
@@ -4911,14 +5313,15 @@
         </w:tc>
         <w:tc>
           <w:tcPr>
-            <w:tcW w:w="6254" w:type="dxa"/>
+            <w:tcW w:w="6255" w:type="dxa"/>
             <w:tcBorders/>
             <w:shd w:color="auto" w:fill="CCC0D9" w:themeFill="accent4" w:themeFillTint="66" w:val="clear"/>
           </w:tcPr>
           <w:p>
             <w:pPr>
               <w:pStyle w:val="Normal"/>
-              <w:widowControl/>
+              <w:widowControl w:val="false"/>
+              <w:suppressAutoHyphens w:val="true"/>
               <w:spacing w:lineRule="auto" w:line="240" w:before="0" w:after="0"/>
               <w:jc w:val="left"/>
               <w:rPr>
@@ -4953,7 +5356,8 @@
           <w:p>
             <w:pPr>
               <w:pStyle w:val="Normal"/>
-              <w:widowControl/>
+              <w:widowControl w:val="false"/>
+              <w:suppressAutoHyphens w:val="true"/>
               <w:spacing w:lineRule="auto" w:line="240" w:before="0" w:after="0"/>
               <w:jc w:val="left"/>
               <w:rPr>
@@ -4976,7 +5380,7 @@
         </w:tc>
         <w:tc>
           <w:tcPr>
-            <w:tcW w:w="2125" w:type="dxa"/>
+            <w:tcW w:w="2124" w:type="dxa"/>
             <w:tcBorders>
               <w:top w:val="nil"/>
             </w:tcBorders>
@@ -4985,7 +5389,8 @@
           <w:p>
             <w:pPr>
               <w:pStyle w:val="Normal"/>
-              <w:widowControl/>
+              <w:widowControl w:val="false"/>
+              <w:suppressAutoHyphens w:val="true"/>
               <w:spacing w:lineRule="auto" w:line="240" w:before="0" w:after="0"/>
               <w:jc w:val="left"/>
               <w:rPr>
@@ -5008,7 +5413,8 @@
           <w:p>
             <w:pPr>
               <w:pStyle w:val="Normal"/>
-              <w:widowControl/>
+              <w:widowControl w:val="false"/>
+              <w:suppressAutoHyphens w:val="true"/>
               <w:spacing w:lineRule="auto" w:line="240" w:before="0" w:after="0"/>
               <w:jc w:val="left"/>
               <w:rPr>
@@ -5041,7 +5447,8 @@
           <w:p>
             <w:pPr>
               <w:pStyle w:val="Normal"/>
-              <w:widowControl/>
+              <w:widowControl w:val="false"/>
+              <w:suppressAutoHyphens w:val="true"/>
               <w:spacing w:lineRule="auto" w:line="240" w:before="0" w:after="0"/>
               <w:jc w:val="left"/>
               <w:rPr>
@@ -5085,7 +5492,7 @@
         </w:tc>
         <w:tc>
           <w:tcPr>
-            <w:tcW w:w="6254" w:type="dxa"/>
+            <w:tcW w:w="6255" w:type="dxa"/>
             <w:tcBorders>
               <w:top w:val="nil"/>
             </w:tcBorders>
@@ -5094,7 +5501,8 @@
           <w:p>
             <w:pPr>
               <w:pStyle w:val="Normal"/>
-              <w:widowControl/>
+              <w:widowControl w:val="false"/>
+              <w:suppressAutoHyphens w:val="true"/>
               <w:spacing w:lineRule="auto" w:line="240" w:before="0" w:after="0"/>
               <w:jc w:val="left"/>
               <w:rPr>
@@ -5117,7 +5525,8 @@
           <w:p>
             <w:pPr>
               <w:pStyle w:val="Normal"/>
-              <w:widowControl/>
+              <w:widowControl w:val="false"/>
+              <w:suppressAutoHyphens w:val="true"/>
               <w:spacing w:lineRule="auto" w:line="240" w:before="0" w:after="0"/>
               <w:jc w:val="left"/>
               <w:rPr>
@@ -5140,7 +5549,8 @@
           <w:p>
             <w:pPr>
               <w:pStyle w:val="Normal"/>
-              <w:widowControl/>
+              <w:widowControl w:val="false"/>
+              <w:suppressAutoHyphens w:val="true"/>
               <w:spacing w:lineRule="auto" w:line="240" w:before="0" w:after="0"/>
               <w:jc w:val="left"/>
               <w:rPr>
@@ -5163,7 +5573,8 @@
           <w:p>
             <w:pPr>
               <w:pStyle w:val="Normal"/>
-              <w:widowControl/>
+              <w:widowControl w:val="false"/>
+              <w:suppressAutoHyphens w:val="true"/>
               <w:spacing w:lineRule="auto" w:line="240" w:before="0" w:after="0"/>
               <w:jc w:val="left"/>
               <w:rPr>
@@ -5196,7 +5607,8 @@
           <w:p>
             <w:pPr>
               <w:pStyle w:val="Normal"/>
-              <w:widowControl/>
+              <w:widowControl w:val="false"/>
+              <w:suppressAutoHyphens w:val="true"/>
               <w:spacing w:lineRule="auto" w:line="240" w:before="0" w:after="0"/>
               <w:jc w:val="center"/>
               <w:rPr>
@@ -5228,7 +5640,8 @@
           <w:p>
             <w:pPr>
               <w:pStyle w:val="Normal"/>
-              <w:widowControl/>
+              <w:widowControl w:val="false"/>
+              <w:suppressAutoHyphens w:val="true"/>
               <w:spacing w:lineRule="auto" w:line="240" w:before="0" w:after="0"/>
               <w:jc w:val="left"/>
               <w:rPr>
@@ -5249,14 +5662,15 @@
         </w:tc>
         <w:tc>
           <w:tcPr>
-            <w:tcW w:w="2125" w:type="dxa"/>
+            <w:tcW w:w="2124" w:type="dxa"/>
             <w:tcBorders/>
             <w:shd w:color="auto" w:fill="F2F2F2" w:themeFill="background1" w:themeFillShade="f2" w:val="clear"/>
           </w:tcPr>
           <w:p>
             <w:pPr>
               <w:pStyle w:val="Normal"/>
-              <w:widowControl/>
+              <w:widowControl w:val="false"/>
+              <w:suppressAutoHyphens w:val="true"/>
               <w:spacing w:lineRule="auto" w:line="240" w:before="0" w:after="0"/>
               <w:jc w:val="left"/>
               <w:rPr>
@@ -5299,14 +5713,15 @@
         </w:tc>
         <w:tc>
           <w:tcPr>
-            <w:tcW w:w="6254" w:type="dxa"/>
+            <w:tcW w:w="6255" w:type="dxa"/>
             <w:tcBorders/>
             <w:shd w:color="auto" w:fill="F2F2F2" w:themeFill="background1" w:themeFillShade="f2" w:val="clear"/>
           </w:tcPr>
           <w:p>
             <w:pPr>
               <w:pStyle w:val="Normal"/>
-              <w:widowControl/>
+              <w:widowControl w:val="false"/>
+              <w:suppressAutoHyphens w:val="true"/>
               <w:spacing w:lineRule="auto" w:line="240" w:before="0" w:after="0"/>
               <w:jc w:val="left"/>
               <w:rPr>
@@ -5337,7 +5752,8 @@
           <w:p>
             <w:pPr>
               <w:pStyle w:val="Normal"/>
-              <w:widowControl/>
+              <w:widowControl w:val="false"/>
+              <w:suppressAutoHyphens w:val="true"/>
               <w:spacing w:lineRule="auto" w:line="240" w:before="0" w:after="0"/>
               <w:jc w:val="left"/>
               <w:rPr>
@@ -5358,14 +5774,15 @@
         </w:tc>
         <w:tc>
           <w:tcPr>
-            <w:tcW w:w="2125" w:type="dxa"/>
+            <w:tcW w:w="2124" w:type="dxa"/>
             <w:tcBorders/>
             <w:shd w:color="auto" w:fill="F2F2F2" w:themeFill="background1" w:themeFillShade="f2" w:val="clear"/>
           </w:tcPr>
           <w:p>
             <w:pPr>
               <w:pStyle w:val="Normal"/>
-              <w:widowControl/>
+              <w:widowControl w:val="false"/>
+              <w:suppressAutoHyphens w:val="true"/>
               <w:spacing w:lineRule="auto" w:line="240" w:before="0" w:after="0"/>
               <w:jc w:val="left"/>
               <w:rPr>
@@ -5389,14 +5806,15 @@
         </w:tc>
         <w:tc>
           <w:tcPr>
-            <w:tcW w:w="6254" w:type="dxa"/>
+            <w:tcW w:w="6255" w:type="dxa"/>
             <w:tcBorders/>
             <w:shd w:color="auto" w:fill="F2F2F2" w:themeFill="background1" w:themeFillShade="f2" w:val="clear"/>
           </w:tcPr>
           <w:p>
             <w:pPr>
               <w:pStyle w:val="Normal"/>
-              <w:widowControl/>
+              <w:widowControl w:val="false"/>
+              <w:suppressAutoHyphens w:val="true"/>
               <w:spacing w:lineRule="auto" w:line="240" w:before="0" w:after="0"/>
               <w:jc w:val="left"/>
               <w:rPr>
@@ -5448,7 +5866,8 @@
           <w:p>
             <w:pPr>
               <w:pStyle w:val="Normal"/>
-              <w:widowControl/>
+              <w:widowControl w:val="false"/>
+              <w:suppressAutoHyphens w:val="true"/>
               <w:spacing w:lineRule="auto" w:line="240" w:before="0" w:after="0"/>
               <w:jc w:val="left"/>
               <w:rPr>
@@ -5469,14 +5888,15 @@
         </w:tc>
         <w:tc>
           <w:tcPr>
-            <w:tcW w:w="2125" w:type="dxa"/>
+            <w:tcW w:w="2124" w:type="dxa"/>
             <w:tcBorders/>
             <w:shd w:color="auto" w:fill="F2F2F2" w:themeFill="background1" w:themeFillShade="f2" w:val="clear"/>
           </w:tcPr>
           <w:p>
             <w:pPr>
               <w:pStyle w:val="Normal"/>
-              <w:widowControl/>
+              <w:widowControl w:val="false"/>
+              <w:suppressAutoHyphens w:val="true"/>
               <w:spacing w:lineRule="auto" w:line="240" w:before="0" w:after="0"/>
               <w:jc w:val="left"/>
               <w:rPr>
@@ -5500,14 +5920,15 @@
         </w:tc>
         <w:tc>
           <w:tcPr>
-            <w:tcW w:w="6254" w:type="dxa"/>
+            <w:tcW w:w="6255" w:type="dxa"/>
             <w:tcBorders/>
             <w:shd w:color="auto" w:fill="F2F2F2" w:themeFill="background1" w:themeFillShade="f2" w:val="clear"/>
           </w:tcPr>
           <w:p>
             <w:pPr>
               <w:pStyle w:val="Normal"/>
-              <w:widowControl/>
+              <w:widowControl w:val="false"/>
+              <w:suppressAutoHyphens w:val="true"/>
               <w:spacing w:lineRule="auto" w:line="240" w:before="0" w:after="0"/>
               <w:jc w:val="left"/>
               <w:rPr>
@@ -5559,7 +5980,8 @@
           <w:p>
             <w:pPr>
               <w:pStyle w:val="Normal"/>
-              <w:widowControl/>
+              <w:widowControl w:val="false"/>
+              <w:suppressAutoHyphens w:val="true"/>
               <w:spacing w:lineRule="auto" w:line="240" w:before="0" w:after="0"/>
               <w:jc w:val="left"/>
               <w:rPr>
@@ -5580,14 +6002,15 @@
         </w:tc>
         <w:tc>
           <w:tcPr>
-            <w:tcW w:w="2125" w:type="dxa"/>
+            <w:tcW w:w="2124" w:type="dxa"/>
             <w:tcBorders/>
             <w:shd w:color="auto" w:fill="F2F2F2" w:themeFill="background1" w:themeFillShade="f2" w:val="clear"/>
           </w:tcPr>
           <w:p>
             <w:pPr>
               <w:pStyle w:val="Normal"/>
-              <w:widowControl/>
+              <w:widowControl w:val="false"/>
+              <w:suppressAutoHyphens w:val="true"/>
               <w:spacing w:lineRule="auto" w:line="240" w:before="0" w:after="0"/>
               <w:jc w:val="left"/>
               <w:rPr>
@@ -5596,25 +6019,22 @@
             </w:pPr>
             <w:r>
               <w:rPr>
-                <w:rFonts w:eastAsia="Calibri" w:cs=""/>
                 <w:color w:val="808080" w:themeColor="background1" w:themeShade="80"/>
-                <w:kern w:val="0"/>
-                <w:szCs w:val="22"/>
-                <w:lang w:val="en-US" w:eastAsia="en-US" w:bidi="ar-SA"/>
-              </w:rPr>
-            </w:r>
-          </w:p>
-        </w:tc>
-        <w:tc>
-          <w:tcPr>
-            <w:tcW w:w="6254" w:type="dxa"/>
+              </w:rPr>
+            </w:r>
+          </w:p>
+        </w:tc>
+        <w:tc>
+          <w:tcPr>
+            <w:tcW w:w="6255" w:type="dxa"/>
             <w:tcBorders/>
             <w:shd w:color="auto" w:fill="F2F2F2" w:themeFill="background1" w:themeFillShade="f2" w:val="clear"/>
           </w:tcPr>
           <w:p>
             <w:pPr>
               <w:pStyle w:val="Normal"/>
-              <w:widowControl/>
+              <w:widowControl w:val="false"/>
+              <w:suppressAutoHyphens w:val="true"/>
               <w:spacing w:lineRule="auto" w:line="240" w:before="0" w:after="0"/>
               <w:jc w:val="left"/>
               <w:rPr>
@@ -5680,20 +6100,21 @@
         <w:tblLook w:val="04a0" w:noHBand="0" w:noVBand="1" w:firstColumn="1" w:lastRow="0" w:lastColumn="0" w:firstRow="1"/>
       </w:tblPr>
       <w:tblGrid>
-        <w:gridCol w:w="1383"/>
-        <w:gridCol w:w="8521"/>
+        <w:gridCol w:w="1382"/>
+        <w:gridCol w:w="8522"/>
       </w:tblGrid>
       <w:tr>
         <w:trPr/>
         <w:tc>
           <w:tcPr>
-            <w:tcW w:w="1383" w:type="dxa"/>
+            <w:tcW w:w="1382" w:type="dxa"/>
             <w:tcBorders/>
           </w:tcPr>
           <w:p>
             <w:pPr>
               <w:pStyle w:val="Normal"/>
-              <w:widowControl/>
+              <w:widowControl w:val="false"/>
+              <w:suppressAutoHyphens w:val="true"/>
               <w:spacing w:lineRule="auto" w:line="240" w:before="0" w:after="0"/>
               <w:jc w:val="left"/>
               <w:rPr>
@@ -5716,13 +6137,14 @@
         </w:tc>
         <w:tc>
           <w:tcPr>
-            <w:tcW w:w="8521" w:type="dxa"/>
+            <w:tcW w:w="8522" w:type="dxa"/>
             <w:tcBorders/>
           </w:tcPr>
           <w:p>
             <w:pPr>
               <w:pStyle w:val="Normal"/>
-              <w:widowControl/>
+              <w:widowControl w:val="false"/>
+              <w:suppressAutoHyphens w:val="true"/>
               <w:spacing w:lineRule="auto" w:line="240" w:before="0" w:after="0"/>
               <w:jc w:val="left"/>
               <w:rPr>
@@ -5748,13 +6170,14 @@
         <w:trPr/>
         <w:tc>
           <w:tcPr>
-            <w:tcW w:w="1383" w:type="dxa"/>
+            <w:tcW w:w="1382" w:type="dxa"/>
             <w:tcBorders/>
           </w:tcPr>
           <w:p>
             <w:pPr>
               <w:pStyle w:val="Normal"/>
-              <w:widowControl/>
+              <w:widowControl w:val="false"/>
+              <w:suppressAutoHyphens w:val="true"/>
               <w:spacing w:lineRule="auto" w:line="240" w:before="0" w:after="0"/>
               <w:jc w:val="left"/>
               <w:rPr>
@@ -5777,13 +6200,14 @@
         </w:tc>
         <w:tc>
           <w:tcPr>
-            <w:tcW w:w="8521" w:type="dxa"/>
+            <w:tcW w:w="8522" w:type="dxa"/>
             <w:tcBorders/>
           </w:tcPr>
           <w:p>
             <w:pPr>
               <w:pStyle w:val="Normal"/>
-              <w:widowControl/>
+              <w:widowControl w:val="false"/>
+              <w:suppressAutoHyphens w:val="true"/>
               <w:spacing w:lineRule="auto" w:line="240" w:before="0" w:after="0"/>
               <w:jc w:val="left"/>
               <w:rPr>
@@ -5809,13 +6233,14 @@
         <w:trPr/>
         <w:tc>
           <w:tcPr>
-            <w:tcW w:w="1383" w:type="dxa"/>
+            <w:tcW w:w="1382" w:type="dxa"/>
             <w:tcBorders/>
           </w:tcPr>
           <w:p>
             <w:pPr>
               <w:pStyle w:val="Normal"/>
-              <w:widowControl/>
+              <w:widowControl w:val="false"/>
+              <w:suppressAutoHyphens w:val="true"/>
               <w:spacing w:lineRule="auto" w:line="240" w:before="0" w:after="0"/>
               <w:jc w:val="left"/>
               <w:rPr>
@@ -5838,13 +6263,14 @@
         </w:tc>
         <w:tc>
           <w:tcPr>
-            <w:tcW w:w="8521" w:type="dxa"/>
+            <w:tcW w:w="8522" w:type="dxa"/>
             <w:tcBorders/>
           </w:tcPr>
           <w:p>
             <w:pPr>
               <w:pStyle w:val="Normal"/>
-              <w:widowControl/>
+              <w:widowControl w:val="false"/>
+              <w:suppressAutoHyphens w:val="true"/>
               <w:spacing w:lineRule="auto" w:line="240" w:before="0" w:after="0"/>
               <w:jc w:val="left"/>
               <w:rPr>
@@ -5870,13 +6296,14 @@
         <w:trPr/>
         <w:tc>
           <w:tcPr>
-            <w:tcW w:w="1383" w:type="dxa"/>
+            <w:tcW w:w="1382" w:type="dxa"/>
             <w:tcBorders/>
           </w:tcPr>
           <w:p>
             <w:pPr>
               <w:pStyle w:val="Normal"/>
-              <w:widowControl/>
+              <w:widowControl w:val="false"/>
+              <w:suppressAutoHyphens w:val="true"/>
               <w:spacing w:lineRule="auto" w:line="240" w:before="0" w:after="0"/>
               <w:jc w:val="left"/>
               <w:rPr>
@@ -5899,13 +6326,14 @@
         </w:tc>
         <w:tc>
           <w:tcPr>
-            <w:tcW w:w="8521" w:type="dxa"/>
+            <w:tcW w:w="8522" w:type="dxa"/>
             <w:tcBorders/>
           </w:tcPr>
           <w:p>
             <w:pPr>
               <w:pStyle w:val="Normal"/>
-              <w:widowControl/>
+              <w:widowControl w:val="false"/>
+              <w:suppressAutoHyphens w:val="true"/>
               <w:spacing w:lineRule="auto" w:line="240" w:before="0" w:after="0"/>
               <w:jc w:val="left"/>
               <w:rPr>
@@ -5931,13 +6359,14 @@
         <w:trPr/>
         <w:tc>
           <w:tcPr>
-            <w:tcW w:w="1383" w:type="dxa"/>
+            <w:tcW w:w="1382" w:type="dxa"/>
             <w:tcBorders/>
           </w:tcPr>
           <w:p>
             <w:pPr>
               <w:pStyle w:val="Normal"/>
-              <w:widowControl/>
+              <w:widowControl w:val="false"/>
+              <w:suppressAutoHyphens w:val="true"/>
               <w:spacing w:lineRule="auto" w:line="240" w:before="0" w:after="0"/>
               <w:jc w:val="left"/>
               <w:rPr>
@@ -5960,13 +6389,14 @@
         </w:tc>
         <w:tc>
           <w:tcPr>
-            <w:tcW w:w="8521" w:type="dxa"/>
+            <w:tcW w:w="8522" w:type="dxa"/>
             <w:tcBorders/>
           </w:tcPr>
           <w:p>
             <w:pPr>
               <w:pStyle w:val="Normal"/>
-              <w:widowControl/>
+              <w:widowControl w:val="false"/>
+              <w:suppressAutoHyphens w:val="true"/>
               <w:spacing w:lineRule="auto" w:line="240" w:before="0" w:after="0"/>
               <w:jc w:val="left"/>
               <w:rPr>
@@ -6038,7 +6468,8 @@
           <w:p>
             <w:pPr>
               <w:pStyle w:val="Normal"/>
-              <w:widowControl/>
+              <w:widowControl w:val="false"/>
+              <w:suppressAutoHyphens w:val="true"/>
               <w:spacing w:lineRule="auto" w:line="240" w:before="0" w:after="0"/>
               <w:jc w:val="left"/>
               <w:rPr>
@@ -6067,7 +6498,8 @@
           <w:p>
             <w:pPr>
               <w:pStyle w:val="Normal"/>
-              <w:widowControl/>
+              <w:widowControl w:val="false"/>
+              <w:suppressAutoHyphens w:val="true"/>
               <w:spacing w:lineRule="auto" w:line="240" w:before="0" w:after="0"/>
               <w:jc w:val="left"/>
               <w:rPr>
@@ -6099,7 +6531,8 @@
           <w:p>
             <w:pPr>
               <w:pStyle w:val="Normal"/>
-              <w:widowControl/>
+              <w:widowControl w:val="false"/>
+              <w:suppressAutoHyphens w:val="true"/>
               <w:spacing w:lineRule="auto" w:line="240" w:before="0" w:after="0"/>
               <w:jc w:val="left"/>
               <w:rPr>
@@ -6128,7 +6561,8 @@
           <w:p>
             <w:pPr>
               <w:pStyle w:val="Normal"/>
-              <w:widowControl/>
+              <w:widowControl w:val="false"/>
+              <w:suppressAutoHyphens w:val="true"/>
               <w:spacing w:lineRule="auto" w:line="240" w:before="0" w:after="0"/>
               <w:jc w:val="left"/>
               <w:rPr>
@@ -6160,7 +6594,8 @@
           <w:p>
             <w:pPr>
               <w:pStyle w:val="Normal"/>
-              <w:widowControl/>
+              <w:widowControl w:val="false"/>
+              <w:suppressAutoHyphens w:val="true"/>
               <w:spacing w:lineRule="auto" w:line="240" w:before="0" w:after="0"/>
               <w:jc w:val="left"/>
               <w:rPr>
@@ -6189,7 +6624,8 @@
           <w:p>
             <w:pPr>
               <w:pStyle w:val="Normal"/>
-              <w:widowControl/>
+              <w:widowControl w:val="false"/>
+              <w:suppressAutoHyphens w:val="true"/>
               <w:spacing w:lineRule="auto" w:line="240" w:before="0" w:after="0"/>
               <w:jc w:val="left"/>
               <w:rPr>
@@ -6221,7 +6657,8 @@
           <w:p>
             <w:pPr>
               <w:pStyle w:val="Normal"/>
-              <w:widowControl/>
+              <w:widowControl w:val="false"/>
+              <w:suppressAutoHyphens w:val="true"/>
               <w:spacing w:lineRule="auto" w:line="240" w:before="0" w:after="0"/>
               <w:jc w:val="left"/>
               <w:rPr>
@@ -6250,7 +6687,8 @@
           <w:p>
             <w:pPr>
               <w:pStyle w:val="Normal"/>
-              <w:widowControl/>
+              <w:widowControl w:val="false"/>
+              <w:suppressAutoHyphens w:val="true"/>
               <w:spacing w:lineRule="auto" w:line="240" w:before="0" w:after="0"/>
               <w:jc w:val="left"/>
               <w:rPr>
@@ -6282,7 +6720,8 @@
           <w:p>
             <w:pPr>
               <w:pStyle w:val="Normal"/>
-              <w:widowControl/>
+              <w:widowControl w:val="false"/>
+              <w:suppressAutoHyphens w:val="true"/>
               <w:spacing w:lineRule="auto" w:line="240" w:before="0" w:after="0"/>
               <w:jc w:val="left"/>
               <w:rPr>
@@ -6311,7 +6750,8 @@
           <w:p>
             <w:pPr>
               <w:pStyle w:val="Normal"/>
-              <w:widowControl/>
+              <w:widowControl w:val="false"/>
+              <w:suppressAutoHyphens w:val="true"/>
               <w:spacing w:lineRule="auto" w:line="240" w:before="0" w:after="0"/>
               <w:jc w:val="left"/>
               <w:rPr>
@@ -6343,7 +6783,8 @@
           <w:p>
             <w:pPr>
               <w:pStyle w:val="Normal"/>
-              <w:widowControl/>
+              <w:widowControl w:val="false"/>
+              <w:suppressAutoHyphens w:val="true"/>
               <w:spacing w:lineRule="auto" w:line="240" w:before="0" w:after="0"/>
               <w:jc w:val="left"/>
               <w:rPr>
@@ -6372,7 +6813,8 @@
           <w:p>
             <w:pPr>
               <w:pStyle w:val="Normal"/>
-              <w:widowControl/>
+              <w:widowControl w:val="false"/>
+              <w:suppressAutoHyphens w:val="true"/>
               <w:spacing w:lineRule="auto" w:line="240" w:before="0" w:after="0"/>
               <w:jc w:val="left"/>
               <w:rPr>
@@ -6404,7 +6846,8 @@
           <w:p>
             <w:pPr>
               <w:pStyle w:val="Normal"/>
-              <w:widowControl/>
+              <w:widowControl w:val="false"/>
+              <w:suppressAutoHyphens w:val="true"/>
               <w:spacing w:lineRule="auto" w:line="240" w:before="0" w:after="0"/>
               <w:jc w:val="left"/>
               <w:rPr>
@@ -6433,7 +6876,8 @@
           <w:p>
             <w:pPr>
               <w:pStyle w:val="Normal"/>
-              <w:widowControl/>
+              <w:widowControl w:val="false"/>
+              <w:suppressAutoHyphens w:val="true"/>
               <w:spacing w:lineRule="auto" w:line="240" w:before="0" w:after="0"/>
               <w:jc w:val="left"/>
               <w:rPr>
@@ -6517,7 +6961,8 @@
           <w:p>
             <w:pPr>
               <w:pStyle w:val="Normal"/>
-              <w:widowControl/>
+              <w:widowControl w:val="false"/>
+              <w:suppressAutoHyphens w:val="true"/>
               <w:spacing w:lineRule="auto" w:line="240" w:before="0" w:after="0"/>
               <w:jc w:val="left"/>
               <w:rPr>
@@ -6597,7 +7042,8 @@
           <w:p>
             <w:pPr>
               <w:pStyle w:val="Normal"/>
-              <w:widowControl/>
+              <w:widowControl w:val="false"/>
+              <w:suppressAutoHyphens w:val="true"/>
               <w:spacing w:lineRule="auto" w:line="240" w:before="0" w:after="0"/>
               <w:jc w:val="left"/>
               <w:rPr>
@@ -6677,7 +7123,8 @@
           <w:p>
             <w:pPr>
               <w:pStyle w:val="Normal"/>
-              <w:widowControl/>
+              <w:widowControl w:val="false"/>
+              <w:suppressAutoHyphens w:val="true"/>
               <w:spacing w:lineRule="auto" w:line="240" w:before="0" w:after="0"/>
               <w:jc w:val="left"/>
               <w:rPr>
@@ -6724,7 +7171,8 @@
           <w:p>
             <w:pPr>
               <w:pStyle w:val="Normal"/>
-              <w:widowControl/>
+              <w:widowControl w:val="false"/>
+              <w:suppressAutoHyphens w:val="true"/>
               <w:spacing w:lineRule="auto" w:line="240" w:before="0" w:after="0"/>
               <w:jc w:val="left"/>
               <w:rPr>
@@ -6749,7 +7197,8 @@
           <w:p>
             <w:pPr>
               <w:pStyle w:val="Normal"/>
-              <w:widowControl/>
+              <w:widowControl w:val="false"/>
+              <w:suppressAutoHyphens w:val="true"/>
               <w:spacing w:lineRule="auto" w:line="240" w:before="0" w:after="0"/>
               <w:jc w:val="left"/>
               <w:rPr>
@@ -6785,7 +7234,8 @@
           <w:p>
             <w:pPr>
               <w:pStyle w:val="Normal"/>
-              <w:widowControl/>
+              <w:widowControl w:val="false"/>
+              <w:suppressAutoHyphens w:val="true"/>
               <w:spacing w:lineRule="auto" w:line="240" w:before="0" w:after="0"/>
               <w:jc w:val="left"/>
               <w:rPr>
@@ -6797,19 +7247,18 @@
             </w:pPr>
             <w:r>
               <w:rPr>
-                <w:rFonts w:eastAsia="Calibri" w:cs="Consolas" w:ascii="Consolas" w:hAnsi="Consolas"/>
+                <w:rFonts w:cs="Consolas" w:ascii="Consolas" w:hAnsi="Consolas"/>
                 <w:color w:val="000000"/>
-                <w:kern w:val="0"/>
-                <w:sz w:val="19"/>
-                <w:szCs w:val="22"/>
-                <w:lang w:val="en-US" w:eastAsia="en-US" w:bidi="ar-SA"/>
-              </w:rPr>
-            </w:r>
-          </w:p>
-          <w:p>
-            <w:pPr>
-              <w:pStyle w:val="Normal"/>
-              <w:widowControl/>
+                <w:sz w:val="19"/>
+                <w:szCs w:val="19"/>
+              </w:rPr>
+            </w:r>
+          </w:p>
+          <w:p>
+            <w:pPr>
+              <w:pStyle w:val="Normal"/>
+              <w:widowControl w:val="false"/>
+              <w:suppressAutoHyphens w:val="true"/>
               <w:spacing w:lineRule="auto" w:line="240" w:before="0" w:after="0"/>
               <w:jc w:val="left"/>
               <w:rPr>
@@ -6845,7 +7294,8 @@
           <w:p>
             <w:pPr>
               <w:pStyle w:val="Normal"/>
-              <w:widowControl/>
+              <w:widowControl w:val="false"/>
+              <w:suppressAutoHyphens w:val="true"/>
               <w:spacing w:lineRule="auto" w:line="240" w:before="0" w:after="0"/>
               <w:jc w:val="left"/>
               <w:rPr>
@@ -6892,7 +7342,8 @@
           <w:p>
             <w:pPr>
               <w:pStyle w:val="Normal"/>
-              <w:widowControl/>
+              <w:widowControl w:val="false"/>
+              <w:suppressAutoHyphens w:val="true"/>
               <w:spacing w:lineRule="auto" w:line="240" w:before="0" w:after="0"/>
               <w:jc w:val="left"/>
               <w:rPr>
@@ -6939,7 +7390,8 @@
           <w:p>
             <w:pPr>
               <w:pStyle w:val="Normal"/>
-              <w:widowControl/>
+              <w:widowControl w:val="false"/>
+              <w:suppressAutoHyphens w:val="true"/>
               <w:spacing w:lineRule="auto" w:line="240" w:before="0" w:after="0"/>
               <w:jc w:val="left"/>
               <w:rPr>
@@ -6986,7 +7438,8 @@
           <w:p>
             <w:pPr>
               <w:pStyle w:val="Normal"/>
-              <w:widowControl/>
+              <w:widowControl w:val="false"/>
+              <w:suppressAutoHyphens w:val="true"/>
               <w:spacing w:lineRule="auto" w:line="240" w:before="0" w:after="0"/>
               <w:jc w:val="left"/>
               <w:rPr>
@@ -7012,7 +7465,8 @@
           <w:p>
             <w:pPr>
               <w:pStyle w:val="Normal"/>
-              <w:widowControl/>
+              <w:widowControl w:val="false"/>
+              <w:suppressAutoHyphens w:val="true"/>
               <w:spacing w:lineRule="auto" w:line="240" w:before="0" w:after="0"/>
               <w:jc w:val="left"/>
               <w:rPr>
@@ -7038,7 +7492,8 @@
           <w:p>
             <w:pPr>
               <w:pStyle w:val="Normal"/>
-              <w:widowControl/>
+              <w:widowControl w:val="false"/>
+              <w:suppressAutoHyphens w:val="true"/>
               <w:spacing w:lineRule="auto" w:line="240" w:before="0" w:after="0"/>
               <w:jc w:val="left"/>
               <w:rPr>
@@ -7063,7 +7518,8 @@
           <w:p>
             <w:pPr>
               <w:pStyle w:val="Normal"/>
-              <w:widowControl/>
+              <w:widowControl w:val="false"/>
+              <w:suppressAutoHyphens w:val="true"/>
               <w:spacing w:lineRule="auto" w:line="240" w:before="0" w:after="0"/>
               <w:jc w:val="left"/>
               <w:rPr>
@@ -7075,19 +7531,18 @@
             </w:pPr>
             <w:r>
               <w:rPr>
-                <w:rFonts w:eastAsia="Calibri" w:cs="Consolas" w:ascii="Consolas" w:hAnsi="Consolas"/>
+                <w:rFonts w:cs="Consolas" w:ascii="Consolas" w:hAnsi="Consolas"/>
                 <w:color w:val="000000"/>
-                <w:kern w:val="0"/>
-                <w:sz w:val="19"/>
-                <w:szCs w:val="22"/>
-                <w:lang w:val="en-US" w:eastAsia="en-US" w:bidi="ar-SA"/>
-              </w:rPr>
-            </w:r>
-          </w:p>
-          <w:p>
-            <w:pPr>
-              <w:pStyle w:val="Normal"/>
-              <w:widowControl/>
+                <w:sz w:val="19"/>
+                <w:szCs w:val="19"/>
+              </w:rPr>
+            </w:r>
+          </w:p>
+          <w:p>
+            <w:pPr>
+              <w:pStyle w:val="Normal"/>
+              <w:widowControl w:val="false"/>
+              <w:suppressAutoHyphens w:val="true"/>
               <w:spacing w:lineRule="auto" w:line="240" w:before="0" w:after="0"/>
               <w:jc w:val="left"/>
               <w:rPr>
@@ -7167,7 +7622,8 @@
           <w:p>
             <w:pPr>
               <w:pStyle w:val="Normal"/>
-              <w:widowControl/>
+              <w:widowControl w:val="false"/>
+              <w:suppressAutoHyphens w:val="true"/>
               <w:spacing w:lineRule="auto" w:line="240" w:before="0" w:after="0"/>
               <w:jc w:val="left"/>
               <w:rPr>
@@ -7214,7 +7670,8 @@
           <w:p>
             <w:pPr>
               <w:pStyle w:val="Normal"/>
-              <w:widowControl/>
+              <w:widowControl w:val="false"/>
+              <w:suppressAutoHyphens w:val="true"/>
               <w:spacing w:lineRule="auto" w:line="240" w:before="0" w:after="0"/>
               <w:jc w:val="left"/>
               <w:rPr>
@@ -7261,7 +7718,8 @@
           <w:p>
             <w:pPr>
               <w:pStyle w:val="Normal"/>
-              <w:widowControl/>
+              <w:widowControl w:val="false"/>
+              <w:suppressAutoHyphens w:val="true"/>
               <w:spacing w:lineRule="auto" w:line="240" w:before="0" w:after="0"/>
               <w:jc w:val="left"/>
               <w:rPr>
@@ -7308,7 +7766,8 @@
           <w:p>
             <w:pPr>
               <w:pStyle w:val="Normal"/>
-              <w:widowControl/>
+              <w:widowControl w:val="false"/>
+              <w:suppressAutoHyphens w:val="true"/>
               <w:spacing w:lineRule="auto" w:line="240" w:before="0" w:after="0"/>
               <w:jc w:val="left"/>
               <w:rPr>
@@ -7355,7 +7814,8 @@
           <w:p>
             <w:pPr>
               <w:pStyle w:val="Normal"/>
-              <w:widowControl/>
+              <w:widowControl w:val="false"/>
+              <w:suppressAutoHyphens w:val="true"/>
               <w:spacing w:lineRule="auto" w:line="240" w:before="0" w:after="0"/>
               <w:jc w:val="left"/>
               <w:rPr>
@@ -7415,7 +7875,8 @@
           <w:p>
             <w:pPr>
               <w:pStyle w:val="Normal"/>
-              <w:widowControl/>
+              <w:widowControl w:val="false"/>
+              <w:suppressAutoHyphens w:val="true"/>
               <w:spacing w:lineRule="auto" w:line="240" w:before="0" w:after="0"/>
               <w:jc w:val="left"/>
               <w:rPr>
@@ -7442,7 +7903,8 @@
           <w:p>
             <w:pPr>
               <w:pStyle w:val="Normal"/>
-              <w:widowControl/>
+              <w:widowControl w:val="false"/>
+              <w:suppressAutoHyphens w:val="true"/>
               <w:spacing w:lineRule="auto" w:line="240" w:before="0" w:after="0"/>
               <w:jc w:val="left"/>
               <w:rPr>
@@ -7491,7 +7953,8 @@
           <w:p>
             <w:pPr>
               <w:pStyle w:val="Normal"/>
-              <w:widowControl/>
+              <w:widowControl w:val="false"/>
+              <w:suppressAutoHyphens w:val="true"/>
               <w:spacing w:lineRule="auto" w:line="240" w:before="0" w:after="0"/>
               <w:jc w:val="left"/>
               <w:rPr>
@@ -7539,7 +8002,8 @@
           <w:p>
             <w:pPr>
               <w:pStyle w:val="Normal"/>
-              <w:widowControl/>
+              <w:widowControl w:val="false"/>
+              <w:suppressAutoHyphens w:val="true"/>
               <w:spacing w:lineRule="auto" w:line="240" w:before="0" w:after="0"/>
               <w:jc w:val="left"/>
               <w:rPr>
@@ -7575,7 +8039,8 @@
           <w:p>
             <w:pPr>
               <w:pStyle w:val="Normal"/>
-              <w:widowControl/>
+              <w:widowControl w:val="false"/>
+              <w:suppressAutoHyphens w:val="true"/>
               <w:spacing w:lineRule="auto" w:line="240" w:before="0" w:after="0"/>
               <w:jc w:val="left"/>
               <w:rPr>
@@ -7645,7 +8110,8 @@
           <w:p>
             <w:pPr>
               <w:pStyle w:val="Normal"/>
-              <w:widowControl/>
+              <w:widowControl w:val="false"/>
+              <w:suppressAutoHyphens w:val="true"/>
               <w:spacing w:lineRule="auto" w:line="240" w:before="0" w:after="0"/>
               <w:jc w:val="left"/>
               <w:rPr>
@@ -7672,7 +8138,8 @@
           <w:p>
             <w:pPr>
               <w:pStyle w:val="Normal"/>
-              <w:widowControl/>
+              <w:widowControl w:val="false"/>
+              <w:suppressAutoHyphens w:val="true"/>
               <w:spacing w:lineRule="auto" w:line="240" w:before="0" w:after="0"/>
               <w:jc w:val="left"/>
               <w:rPr>
@@ -7720,7 +8187,8 @@
           <w:p>
             <w:pPr>
               <w:pStyle w:val="Normal"/>
-              <w:widowControl/>
+              <w:widowControl w:val="false"/>
+              <w:suppressAutoHyphens w:val="true"/>
               <w:spacing w:lineRule="auto" w:line="240" w:before="0" w:after="0"/>
               <w:jc w:val="left"/>
               <w:rPr>
@@ -7747,7 +8215,8 @@
           <w:p>
             <w:pPr>
               <w:pStyle w:val="Normal"/>
-              <w:widowControl/>
+              <w:widowControl w:val="false"/>
+              <w:suppressAutoHyphens w:val="true"/>
               <w:spacing w:lineRule="auto" w:line="240" w:before="0" w:after="0"/>
               <w:jc w:val="left"/>
               <w:rPr>
@@ -7774,7 +8243,8 @@
           <w:p>
             <w:pPr>
               <w:pStyle w:val="Normal"/>
-              <w:widowControl/>
+              <w:widowControl w:val="false"/>
+              <w:suppressAutoHyphens w:val="true"/>
               <w:spacing w:lineRule="auto" w:line="240" w:before="0" w:after="0"/>
               <w:jc w:val="left"/>
               <w:rPr>
@@ -7822,7 +8292,8 @@
           <w:p>
             <w:pPr>
               <w:pStyle w:val="Normal"/>
-              <w:widowControl/>
+              <w:widowControl w:val="false"/>
+              <w:suppressAutoHyphens w:val="true"/>
               <w:spacing w:lineRule="auto" w:line="240" w:before="0" w:after="0"/>
               <w:jc w:val="left"/>
               <w:rPr>
@@ -7850,7 +8321,8 @@
           <w:p>
             <w:pPr>
               <w:pStyle w:val="Normal"/>
-              <w:widowControl/>
+              <w:widowControl w:val="false"/>
+              <w:suppressAutoHyphens w:val="true"/>
               <w:spacing w:lineRule="auto" w:line="240" w:before="0" w:after="0"/>
               <w:jc w:val="left"/>
               <w:rPr>
@@ -7878,7 +8350,8 @@
           <w:p>
             <w:pPr>
               <w:pStyle w:val="Normal"/>
-              <w:widowControl/>
+              <w:widowControl w:val="false"/>
+              <w:suppressAutoHyphens w:val="true"/>
               <w:spacing w:lineRule="auto" w:line="240" w:before="0" w:after="0"/>
               <w:jc w:val="left"/>
               <w:rPr>
@@ -7949,7 +8422,8 @@
           <w:p>
             <w:pPr>
               <w:pStyle w:val="Normal"/>
-              <w:widowControl/>
+              <w:widowControl w:val="false"/>
+              <w:suppressAutoHyphens w:val="true"/>
               <w:spacing w:lineRule="auto" w:line="240" w:before="0" w:after="0"/>
               <w:jc w:val="left"/>
               <w:rPr>
@@ -7998,7 +8472,8 @@
           <w:p>
             <w:pPr>
               <w:pStyle w:val="Normal"/>
-              <w:widowControl/>
+              <w:widowControl w:val="false"/>
+              <w:suppressAutoHyphens w:val="true"/>
               <w:spacing w:lineRule="auto" w:line="240" w:before="0" w:after="0"/>
               <w:jc w:val="left"/>
               <w:rPr>
@@ -8048,7 +8523,8 @@
           <w:p>
             <w:pPr>
               <w:pStyle w:val="Normal"/>
-              <w:widowControl/>
+              <w:widowControl w:val="false"/>
+              <w:suppressAutoHyphens w:val="true"/>
               <w:spacing w:lineRule="auto" w:line="240" w:before="0" w:after="0"/>
               <w:jc w:val="left"/>
               <w:rPr>
@@ -8076,7 +8552,8 @@
           <w:p>
             <w:pPr>
               <w:pStyle w:val="Normal"/>
-              <w:widowControl/>
+              <w:widowControl w:val="false"/>
+              <w:suppressAutoHyphens w:val="true"/>
               <w:spacing w:lineRule="auto" w:line="240" w:before="0" w:after="0"/>
               <w:jc w:val="left"/>
               <w:rPr>
@@ -8126,7 +8603,8 @@
           <w:p>
             <w:pPr>
               <w:pStyle w:val="Normal"/>
-              <w:widowControl/>
+              <w:widowControl w:val="false"/>
+              <w:suppressAutoHyphens w:val="true"/>
               <w:spacing w:lineRule="auto" w:line="240" w:before="0" w:after="0"/>
               <w:jc w:val="left"/>
               <w:rPr>
@@ -8154,7 +8632,8 @@
           <w:p>
             <w:pPr>
               <w:pStyle w:val="Normal"/>
-              <w:widowControl/>
+              <w:widowControl w:val="false"/>
+              <w:suppressAutoHyphens w:val="true"/>
               <w:spacing w:lineRule="auto" w:line="240" w:before="0" w:after="0"/>
               <w:jc w:val="left"/>
               <w:rPr>
@@ -8181,7 +8660,8 @@
           <w:p>
             <w:pPr>
               <w:pStyle w:val="Normal"/>
-              <w:widowControl/>
+              <w:widowControl w:val="false"/>
+              <w:suppressAutoHyphens w:val="true"/>
               <w:spacing w:lineRule="auto" w:line="240" w:before="0" w:after="0"/>
               <w:jc w:val="left"/>
               <w:rPr>
@@ -8229,7 +8709,8 @@
           <w:p>
             <w:pPr>
               <w:pStyle w:val="Normal"/>
-              <w:widowControl/>
+              <w:widowControl w:val="false"/>
+              <w:suppressAutoHyphens w:val="true"/>
               <w:spacing w:lineRule="auto" w:line="240" w:before="0" w:after="0"/>
               <w:jc w:val="left"/>
               <w:rPr>
@@ -8255,7 +8736,8 @@
           <w:p>
             <w:pPr>
               <w:pStyle w:val="Normal"/>
-              <w:widowControl/>
+              <w:widowControl w:val="false"/>
+              <w:suppressAutoHyphens w:val="true"/>
               <w:spacing w:lineRule="auto" w:line="240" w:before="0" w:after="0"/>
               <w:jc w:val="left"/>
               <w:rPr>
@@ -8281,7 +8763,8 @@
           <w:p>
             <w:pPr>
               <w:pStyle w:val="Normal"/>
-              <w:widowControl/>
+              <w:widowControl w:val="false"/>
+              <w:suppressAutoHyphens w:val="true"/>
               <w:spacing w:lineRule="auto" w:line="240" w:before="0" w:after="0"/>
               <w:jc w:val="left"/>
               <w:rPr>
@@ -8374,7 +8857,8 @@
           <w:p>
             <w:pPr>
               <w:pStyle w:val="Normal"/>
-              <w:widowControl/>
+              <w:widowControl w:val="false"/>
+              <w:suppressAutoHyphens w:val="true"/>
               <w:spacing w:lineRule="auto" w:line="240" w:before="0" w:after="0"/>
               <w:jc w:val="left"/>
               <w:rPr>
@@ -8401,7 +8885,8 @@
           <w:p>
             <w:pPr>
               <w:pStyle w:val="Normal"/>
-              <w:widowControl/>
+              <w:widowControl w:val="false"/>
+              <w:suppressAutoHyphens w:val="true"/>
               <w:spacing w:lineRule="auto" w:line="240" w:before="0" w:after="0"/>
               <w:jc w:val="left"/>
               <w:rPr>
@@ -8434,7 +8919,8 @@
           <w:p>
             <w:pPr>
               <w:pStyle w:val="Normal"/>
-              <w:widowControl/>
+              <w:widowControl w:val="false"/>
+              <w:suppressAutoHyphens w:val="true"/>
               <w:spacing w:lineRule="auto" w:line="240" w:before="0" w:after="0"/>
               <w:jc w:val="left"/>
               <w:rPr>
@@ -8463,7 +8949,8 @@
           <w:p>
             <w:pPr>
               <w:pStyle w:val="Normal"/>
-              <w:widowControl/>
+              <w:widowControl w:val="false"/>
+              <w:suppressAutoHyphens w:val="true"/>
               <w:spacing w:lineRule="auto" w:line="240" w:before="0" w:after="0"/>
               <w:jc w:val="left"/>
               <w:rPr>
@@ -8492,7 +8979,8 @@
           <w:p>
             <w:pPr>
               <w:pStyle w:val="Normal"/>
-              <w:widowControl/>
+              <w:widowControl w:val="false"/>
+              <w:suppressAutoHyphens w:val="true"/>
               <w:spacing w:lineRule="auto" w:line="240" w:before="0" w:after="0"/>
               <w:jc w:val="left"/>
               <w:rPr>
@@ -8520,7 +9008,8 @@
           <w:p>
             <w:pPr>
               <w:pStyle w:val="Normal"/>
-              <w:widowControl/>
+              <w:widowControl w:val="false"/>
+              <w:suppressAutoHyphens w:val="true"/>
               <w:spacing w:lineRule="auto" w:line="240" w:before="0" w:after="0"/>
               <w:jc w:val="left"/>
               <w:rPr>
@@ -8548,7 +9037,8 @@
           <w:p>
             <w:pPr>
               <w:pStyle w:val="Normal"/>
-              <w:widowControl/>
+              <w:widowControl w:val="false"/>
+              <w:suppressAutoHyphens w:val="true"/>
               <w:spacing w:lineRule="auto" w:line="240" w:before="0" w:after="0"/>
               <w:jc w:val="left"/>
               <w:rPr>
@@ -8576,7 +9066,8 @@
           <w:p>
             <w:pPr>
               <w:pStyle w:val="Normal"/>
-              <w:widowControl/>
+              <w:widowControl w:val="false"/>
+              <w:suppressAutoHyphens w:val="true"/>
               <w:spacing w:lineRule="auto" w:line="240" w:before="0" w:after="0"/>
               <w:jc w:val="left"/>
               <w:rPr>
@@ -8602,7 +9093,8 @@
           <w:p>
             <w:pPr>
               <w:pStyle w:val="Normal"/>
-              <w:widowControl/>
+              <w:widowControl w:val="false"/>
+              <w:suppressAutoHyphens w:val="true"/>
               <w:spacing w:lineRule="auto" w:line="240" w:before="0" w:after="0"/>
               <w:jc w:val="left"/>
               <w:rPr>
@@ -8631,7 +9123,8 @@
           <w:p>
             <w:pPr>
               <w:pStyle w:val="Normal"/>
-              <w:widowControl/>
+              <w:widowControl w:val="false"/>
+              <w:suppressAutoHyphens w:val="true"/>
               <w:spacing w:lineRule="auto" w:line="240" w:before="0" w:after="0"/>
               <w:jc w:val="left"/>
               <w:rPr>
@@ -8656,7 +9149,8 @@
           <w:p>
             <w:pPr>
               <w:pStyle w:val="Normal"/>
-              <w:widowControl/>
+              <w:widowControl w:val="false"/>
+              <w:suppressAutoHyphens w:val="true"/>
               <w:spacing w:lineRule="auto" w:line="240" w:before="0" w:after="0"/>
               <w:jc w:val="left"/>
               <w:rPr>
@@ -8684,7 +9178,8 @@
           <w:p>
             <w:pPr>
               <w:pStyle w:val="Normal"/>
-              <w:widowControl/>
+              <w:widowControl w:val="false"/>
+              <w:suppressAutoHyphens w:val="true"/>
               <w:spacing w:lineRule="auto" w:line="240" w:before="0" w:after="0"/>
               <w:jc w:val="left"/>
               <w:rPr>
@@ -8712,7 +9207,8 @@
           <w:p>
             <w:pPr>
               <w:pStyle w:val="Normal"/>
-              <w:widowControl/>
+              <w:widowControl w:val="false"/>
+              <w:suppressAutoHyphens w:val="true"/>
               <w:spacing w:lineRule="auto" w:line="240" w:before="0" w:after="0"/>
               <w:jc w:val="left"/>
               <w:rPr>
@@ -8740,7 +9236,8 @@
           <w:p>
             <w:pPr>
               <w:pStyle w:val="Normal"/>
-              <w:widowControl/>
+              <w:widowControl w:val="false"/>
+              <w:suppressAutoHyphens w:val="true"/>
               <w:spacing w:lineRule="auto" w:line="240" w:before="0" w:after="0"/>
               <w:jc w:val="left"/>
               <w:rPr>
@@ -8768,7 +9265,8 @@
           <w:p>
             <w:pPr>
               <w:pStyle w:val="Normal"/>
-              <w:widowControl/>
+              <w:widowControl w:val="false"/>
+              <w:suppressAutoHyphens w:val="true"/>
               <w:spacing w:lineRule="auto" w:line="240" w:before="0" w:after="0"/>
               <w:jc w:val="left"/>
               <w:rPr>
@@ -8796,7 +9294,8 @@
           <w:p>
             <w:pPr>
               <w:pStyle w:val="Normal"/>
-              <w:widowControl/>
+              <w:widowControl w:val="false"/>
+              <w:suppressAutoHyphens w:val="true"/>
               <w:spacing w:lineRule="auto" w:line="240" w:before="0" w:after="0"/>
               <w:jc w:val="left"/>
               <w:rPr>
@@ -8824,7 +9323,8 @@
           <w:p>
             <w:pPr>
               <w:pStyle w:val="Normal"/>
-              <w:widowControl/>
+              <w:widowControl w:val="false"/>
+              <w:suppressAutoHyphens w:val="true"/>
               <w:spacing w:lineRule="auto" w:line="240" w:before="0" w:after="0"/>
               <w:jc w:val="left"/>
               <w:rPr>
@@ -8850,7 +9350,8 @@
           <w:p>
             <w:pPr>
               <w:pStyle w:val="Normal"/>
-              <w:widowControl/>
+              <w:widowControl w:val="false"/>
+              <w:suppressAutoHyphens w:val="true"/>
               <w:spacing w:lineRule="auto" w:line="240" w:before="0" w:after="0"/>
               <w:jc w:val="left"/>
               <w:rPr>
@@ -8879,7 +9380,8 @@
           <w:p>
             <w:pPr>
               <w:pStyle w:val="Normal"/>
-              <w:widowControl/>
+              <w:widowControl w:val="false"/>
+              <w:suppressAutoHyphens w:val="true"/>
               <w:spacing w:lineRule="auto" w:line="240" w:before="0" w:after="0"/>
               <w:jc w:val="left"/>
               <w:rPr>
@@ -8907,7 +9409,8 @@
           <w:p>
             <w:pPr>
               <w:pStyle w:val="Normal"/>
-              <w:widowControl/>
+              <w:widowControl w:val="false"/>
+              <w:suppressAutoHyphens w:val="true"/>
               <w:spacing w:lineRule="auto" w:line="240" w:before="0" w:after="0"/>
               <w:jc w:val="left"/>
               <w:rPr>
@@ -8936,7 +9439,8 @@
           <w:p>
             <w:pPr>
               <w:pStyle w:val="Normal"/>
-              <w:widowControl/>
+              <w:widowControl w:val="false"/>
+              <w:suppressAutoHyphens w:val="true"/>
               <w:spacing w:lineRule="auto" w:line="240" w:before="0" w:after="0"/>
               <w:jc w:val="left"/>
               <w:rPr>
@@ -8965,7 +9469,8 @@
           <w:p>
             <w:pPr>
               <w:pStyle w:val="Normal"/>
-              <w:widowControl/>
+              <w:widowControl w:val="false"/>
+              <w:suppressAutoHyphens w:val="true"/>
               <w:spacing w:lineRule="auto" w:line="240" w:before="0" w:after="0"/>
               <w:jc w:val="left"/>
               <w:rPr>
@@ -8996,7 +9501,8 @@
           <w:p>
             <w:pPr>
               <w:pStyle w:val="Normal"/>
-              <w:widowControl/>
+              <w:widowControl w:val="false"/>
+              <w:suppressAutoHyphens w:val="true"/>
               <w:spacing w:lineRule="auto" w:line="240" w:before="0" w:after="0"/>
               <w:jc w:val="left"/>
               <w:rPr>
@@ -9025,7 +9531,8 @@
           <w:p>
             <w:pPr>
               <w:pStyle w:val="Normal"/>
-              <w:widowControl/>
+              <w:widowControl w:val="false"/>
+              <w:suppressAutoHyphens w:val="true"/>
               <w:spacing w:lineRule="auto" w:line="240" w:before="0" w:after="0"/>
               <w:jc w:val="left"/>
               <w:rPr>
@@ -9052,7 +9559,8 @@
           <w:p>
             <w:pPr>
               <w:pStyle w:val="Normal"/>
-              <w:widowControl/>
+              <w:widowControl w:val="false"/>
+              <w:suppressAutoHyphens w:val="true"/>
               <w:spacing w:lineRule="auto" w:line="240" w:before="0" w:after="0"/>
               <w:jc w:val="left"/>
               <w:rPr>
@@ -9080,7 +9588,8 @@
           <w:p>
             <w:pPr>
               <w:pStyle w:val="Normal"/>
-              <w:widowControl/>
+              <w:widowControl w:val="false"/>
+              <w:suppressAutoHyphens w:val="true"/>
               <w:spacing w:lineRule="auto" w:line="240" w:before="0" w:after="0"/>
               <w:jc w:val="left"/>
               <w:rPr>
@@ -9108,7 +9617,8 @@
           <w:p>
             <w:pPr>
               <w:pStyle w:val="Normal"/>
-              <w:widowControl/>
+              <w:widowControl w:val="false"/>
+              <w:suppressAutoHyphens w:val="true"/>
               <w:spacing w:lineRule="auto" w:line="240" w:before="0" w:after="0"/>
               <w:jc w:val="left"/>
               <w:rPr>
@@ -9134,7 +9644,8 @@
           <w:p>
             <w:pPr>
               <w:pStyle w:val="Normal"/>
-              <w:widowControl/>
+              <w:widowControl w:val="false"/>
+              <w:suppressAutoHyphens w:val="true"/>
               <w:spacing w:lineRule="auto" w:line="240" w:before="0" w:after="0"/>
               <w:jc w:val="left"/>
               <w:rPr>
@@ -9161,7 +9672,8 @@
           <w:p>
             <w:pPr>
               <w:pStyle w:val="Normal"/>
-              <w:widowControl/>
+              <w:widowControl w:val="false"/>
+              <w:suppressAutoHyphens w:val="true"/>
               <w:spacing w:lineRule="auto" w:line="240" w:before="0" w:after="0"/>
               <w:jc w:val="left"/>
               <w:rPr>
@@ -9190,7 +9702,8 @@
           <w:p>
             <w:pPr>
               <w:pStyle w:val="Normal"/>
-              <w:widowControl/>
+              <w:widowControl w:val="false"/>
+              <w:suppressAutoHyphens w:val="true"/>
               <w:spacing w:lineRule="auto" w:line="240" w:before="0" w:after="0"/>
               <w:jc w:val="left"/>
               <w:rPr>
@@ -9219,7 +9732,8 @@
           <w:p>
             <w:pPr>
               <w:pStyle w:val="Normal"/>
-              <w:widowControl/>
+              <w:widowControl w:val="false"/>
+              <w:suppressAutoHyphens w:val="true"/>
               <w:spacing w:lineRule="auto" w:line="240" w:before="0" w:after="0"/>
               <w:jc w:val="left"/>
               <w:rPr>
@@ -9247,7 +9761,8 @@
           <w:p>
             <w:pPr>
               <w:pStyle w:val="Normal"/>
-              <w:widowControl/>
+              <w:widowControl w:val="false"/>
+              <w:suppressAutoHyphens w:val="true"/>
               <w:spacing w:lineRule="auto" w:line="240" w:before="0" w:after="0"/>
               <w:jc w:val="left"/>
               <w:rPr>
@@ -9275,7 +9790,8 @@
           <w:p>
             <w:pPr>
               <w:pStyle w:val="Normal"/>
-              <w:widowControl/>
+              <w:widowControl w:val="false"/>
+              <w:suppressAutoHyphens w:val="true"/>
               <w:spacing w:lineRule="auto" w:line="240" w:before="0" w:after="0"/>
               <w:jc w:val="left"/>
               <w:rPr>
@@ -9301,7 +9817,8 @@
           <w:p>
             <w:pPr>
               <w:pStyle w:val="Normal"/>
-              <w:widowControl/>
+              <w:widowControl w:val="false"/>
+              <w:suppressAutoHyphens w:val="true"/>
               <w:spacing w:lineRule="auto" w:line="240" w:before="0" w:after="0"/>
               <w:jc w:val="left"/>
               <w:rPr>
@@ -9324,7 +9841,8 @@
           <w:p>
             <w:pPr>
               <w:pStyle w:val="Normal"/>
-              <w:widowControl/>
+              <w:widowControl w:val="false"/>
+              <w:suppressAutoHyphens w:val="true"/>
               <w:spacing w:lineRule="auto" w:line="240" w:before="0" w:after="0"/>
               <w:jc w:val="left"/>
               <w:rPr>
@@ -9351,7 +9869,8 @@
           <w:p>
             <w:pPr>
               <w:pStyle w:val="Normal"/>
-              <w:widowControl/>
+              <w:widowControl w:val="false"/>
+              <w:suppressAutoHyphens w:val="true"/>
               <w:spacing w:lineRule="auto" w:line="240" w:before="0" w:after="0"/>
               <w:jc w:val="left"/>
               <w:rPr>
@@ -9380,7 +9899,8 @@
           <w:p>
             <w:pPr>
               <w:pStyle w:val="Normal"/>
-              <w:widowControl/>
+              <w:widowControl w:val="false"/>
+              <w:suppressAutoHyphens w:val="true"/>
               <w:spacing w:lineRule="auto" w:line="240" w:before="0" w:after="0"/>
               <w:jc w:val="left"/>
               <w:rPr>
@@ -9408,7 +9928,8 @@
           <w:p>
             <w:pPr>
               <w:pStyle w:val="Normal"/>
-              <w:widowControl/>
+              <w:widowControl w:val="false"/>
+              <w:suppressAutoHyphens w:val="true"/>
               <w:spacing w:lineRule="auto" w:line="240" w:before="0" w:after="0"/>
               <w:jc w:val="left"/>
               <w:rPr>
@@ -9434,7 +9955,8 @@
           <w:p>
             <w:pPr>
               <w:pStyle w:val="Normal"/>
-              <w:widowControl/>
+              <w:widowControl w:val="false"/>
+              <w:suppressAutoHyphens w:val="true"/>
               <w:spacing w:lineRule="auto" w:line="240" w:before="0" w:after="0"/>
               <w:jc w:val="left"/>
               <w:rPr>
@@ -9461,7 +9983,8 @@
           <w:p>
             <w:pPr>
               <w:pStyle w:val="Normal"/>
-              <w:widowControl/>
+              <w:widowControl w:val="false"/>
+              <w:suppressAutoHyphens w:val="true"/>
               <w:spacing w:lineRule="auto" w:line="240" w:before="0" w:after="0"/>
               <w:jc w:val="left"/>
               <w:rPr>
@@ -9484,7 +10007,8 @@
           <w:p>
             <w:pPr>
               <w:pStyle w:val="Normal"/>
-              <w:widowControl/>
+              <w:widowControl w:val="false"/>
+              <w:suppressAutoHyphens w:val="true"/>
               <w:spacing w:lineRule="auto" w:line="240" w:before="0" w:after="0"/>
               <w:jc w:val="left"/>
               <w:rPr>
@@ -9511,7 +10035,8 @@
           <w:p>
             <w:pPr>
               <w:pStyle w:val="Normal"/>
-              <w:widowControl/>
+              <w:widowControl w:val="false"/>
+              <w:suppressAutoHyphens w:val="true"/>
               <w:spacing w:lineRule="auto" w:line="240" w:before="0" w:after="0"/>
               <w:jc w:val="left"/>
               <w:rPr>
@@ -9538,7 +10063,8 @@
           <w:p>
             <w:pPr>
               <w:pStyle w:val="Normal"/>
-              <w:widowControl/>
+              <w:widowControl w:val="false"/>
+              <w:suppressAutoHyphens w:val="true"/>
               <w:spacing w:lineRule="auto" w:line="240" w:before="0" w:after="0"/>
               <w:jc w:val="left"/>
               <w:rPr>
@@ -9565,7 +10091,8 @@
           <w:p>
             <w:pPr>
               <w:pStyle w:val="Normal"/>
-              <w:widowControl/>
+              <w:widowControl w:val="false"/>
+              <w:suppressAutoHyphens w:val="true"/>
               <w:spacing w:lineRule="auto" w:line="240" w:before="0" w:after="0"/>
               <w:jc w:val="left"/>
               <w:rPr>
@@ -9590,7 +10117,8 @@
           <w:p>
             <w:pPr>
               <w:pStyle w:val="Normal"/>
-              <w:widowControl/>
+              <w:widowControl w:val="false"/>
+              <w:suppressAutoHyphens w:val="true"/>
               <w:spacing w:lineRule="auto" w:line="240" w:before="0" w:after="0"/>
               <w:jc w:val="left"/>
               <w:rPr>
@@ -9617,7 +10145,8 @@
           <w:p>
             <w:pPr>
               <w:pStyle w:val="Normal"/>
-              <w:widowControl/>
+              <w:widowControl w:val="false"/>
+              <w:suppressAutoHyphens w:val="true"/>
               <w:spacing w:lineRule="auto" w:line="240" w:before="0" w:after="0"/>
               <w:jc w:val="left"/>
               <w:rPr>
@@ -9644,7 +10173,8 @@
           <w:p>
             <w:pPr>
               <w:pStyle w:val="Normal"/>
-              <w:widowControl/>
+              <w:widowControl w:val="false"/>
+              <w:suppressAutoHyphens w:val="true"/>
               <w:spacing w:lineRule="auto" w:line="240" w:before="0" w:after="0"/>
               <w:jc w:val="left"/>
               <w:rPr>
@@ -9671,7 +10201,8 @@
           <w:p>
             <w:pPr>
               <w:pStyle w:val="Normal"/>
-              <w:widowControl/>
+              <w:widowControl w:val="false"/>
+              <w:suppressAutoHyphens w:val="true"/>
               <w:spacing w:lineRule="auto" w:line="240" w:before="0" w:after="0"/>
               <w:jc w:val="left"/>
               <w:rPr>
@@ -9698,7 +10229,8 @@
           <w:p>
             <w:pPr>
               <w:pStyle w:val="Normal"/>
-              <w:widowControl/>
+              <w:widowControl w:val="false"/>
+              <w:suppressAutoHyphens w:val="true"/>
               <w:spacing w:lineRule="auto" w:line="240" w:before="0" w:after="0"/>
               <w:jc w:val="left"/>
               <w:rPr>
@@ -9725,7 +10257,8 @@
           <w:p>
             <w:pPr>
               <w:pStyle w:val="Normal"/>
-              <w:widowControl/>
+              <w:widowControl w:val="false"/>
+              <w:suppressAutoHyphens w:val="true"/>
               <w:spacing w:lineRule="auto" w:line="240" w:before="0" w:after="0"/>
               <w:jc w:val="left"/>
               <w:rPr>
@@ -9752,7 +10285,8 @@
           <w:p>
             <w:pPr>
               <w:pStyle w:val="Normal"/>
-              <w:widowControl/>
+              <w:widowControl w:val="false"/>
+              <w:suppressAutoHyphens w:val="true"/>
               <w:spacing w:lineRule="auto" w:line="240" w:before="0" w:after="0"/>
               <w:jc w:val="left"/>
               <w:rPr>
@@ -9779,7 +10313,8 @@
           <w:p>
             <w:pPr>
               <w:pStyle w:val="Normal"/>
-              <w:widowControl/>
+              <w:widowControl w:val="false"/>
+              <w:suppressAutoHyphens w:val="true"/>
               <w:spacing w:lineRule="auto" w:line="240" w:before="0" w:after="0"/>
               <w:jc w:val="left"/>
               <w:rPr>
@@ -9806,7 +10341,8 @@
           <w:p>
             <w:pPr>
               <w:pStyle w:val="Normal"/>
-              <w:widowControl/>
+              <w:widowControl w:val="false"/>
+              <w:suppressAutoHyphens w:val="true"/>
               <w:spacing w:lineRule="auto" w:line="240" w:before="0" w:after="0"/>
               <w:jc w:val="left"/>
               <w:rPr>
@@ -9833,7 +10369,8 @@
           <w:p>
             <w:pPr>
               <w:pStyle w:val="Normal"/>
-              <w:widowControl/>
+              <w:widowControl w:val="false"/>
+              <w:suppressAutoHyphens w:val="true"/>
               <w:spacing w:lineRule="auto" w:line="240" w:before="0" w:after="0"/>
               <w:jc w:val="left"/>
               <w:rPr>
@@ -9860,7 +10397,8 @@
           <w:p>
             <w:pPr>
               <w:pStyle w:val="Normal"/>
-              <w:widowControl/>
+              <w:widowControl w:val="false"/>
+              <w:suppressAutoHyphens w:val="true"/>
               <w:spacing w:lineRule="auto" w:line="240" w:before="0" w:after="0"/>
               <w:jc w:val="left"/>
               <w:rPr>
@@ -9887,7 +10425,8 @@
           <w:p>
             <w:pPr>
               <w:pStyle w:val="Normal"/>
-              <w:widowControl/>
+              <w:widowControl w:val="false"/>
+              <w:suppressAutoHyphens w:val="true"/>
               <w:spacing w:lineRule="auto" w:line="240" w:before="0" w:after="0"/>
               <w:jc w:val="left"/>
               <w:rPr>
@@ -9914,7 +10453,8 @@
           <w:p>
             <w:pPr>
               <w:pStyle w:val="Normal"/>
-              <w:widowControl/>
+              <w:widowControl w:val="false"/>
+              <w:suppressAutoHyphens w:val="true"/>
               <w:spacing w:lineRule="auto" w:line="240" w:before="0" w:after="0"/>
               <w:jc w:val="left"/>
               <w:rPr>
@@ -9941,7 +10481,8 @@
           <w:p>
             <w:pPr>
               <w:pStyle w:val="Normal"/>
-              <w:widowControl/>
+              <w:widowControl w:val="false"/>
+              <w:suppressAutoHyphens w:val="true"/>
               <w:spacing w:lineRule="auto" w:line="240" w:before="0" w:after="0"/>
               <w:jc w:val="left"/>
               <w:rPr>
@@ -9968,7 +10509,8 @@
           <w:p>
             <w:pPr>
               <w:pStyle w:val="Normal"/>
-              <w:widowControl/>
+              <w:widowControl w:val="false"/>
+              <w:suppressAutoHyphens w:val="true"/>
               <w:spacing w:lineRule="auto" w:line="240" w:before="0" w:after="0"/>
               <w:jc w:val="left"/>
               <w:rPr>
@@ -9995,7 +10537,8 @@
           <w:p>
             <w:pPr>
               <w:pStyle w:val="Normal"/>
-              <w:widowControl/>
+              <w:widowControl w:val="false"/>
+              <w:suppressAutoHyphens w:val="true"/>
               <w:spacing w:lineRule="auto" w:line="240" w:before="0" w:after="0"/>
               <w:jc w:val="left"/>
               <w:rPr>
@@ -10022,7 +10565,8 @@
           <w:p>
             <w:pPr>
               <w:pStyle w:val="Normal"/>
-              <w:widowControl/>
+              <w:widowControl w:val="false"/>
+              <w:suppressAutoHyphens w:val="true"/>
               <w:spacing w:lineRule="auto" w:line="240" w:before="0" w:after="0"/>
               <w:jc w:val="left"/>
               <w:rPr>
@@ -10049,7 +10593,8 @@
           <w:p>
             <w:pPr>
               <w:pStyle w:val="Normal"/>
-              <w:widowControl/>
+              <w:widowControl w:val="false"/>
+              <w:suppressAutoHyphens w:val="true"/>
               <w:spacing w:lineRule="auto" w:line="240" w:before="0" w:after="0"/>
               <w:jc w:val="left"/>
               <w:rPr>
@@ -10076,7 +10621,8 @@
           <w:p>
             <w:pPr>
               <w:pStyle w:val="Normal"/>
-              <w:widowControl/>
+              <w:widowControl w:val="false"/>
+              <w:suppressAutoHyphens w:val="true"/>
               <w:spacing w:lineRule="auto" w:line="240" w:before="0" w:after="0"/>
               <w:jc w:val="left"/>
               <w:rPr>
@@ -10103,7 +10649,8 @@
           <w:p>
             <w:pPr>
               <w:pStyle w:val="Normal"/>
-              <w:widowControl/>
+              <w:widowControl w:val="false"/>
+              <w:suppressAutoHyphens w:val="true"/>
               <w:spacing w:lineRule="auto" w:line="240" w:before="0" w:after="0"/>
               <w:jc w:val="left"/>
               <w:rPr>
@@ -10130,7 +10677,8 @@
           <w:p>
             <w:pPr>
               <w:pStyle w:val="Normal"/>
-              <w:widowControl/>
+              <w:widowControl w:val="false"/>
+              <w:suppressAutoHyphens w:val="true"/>
               <w:spacing w:lineRule="auto" w:line="240" w:before="0" w:after="0"/>
               <w:jc w:val="left"/>
               <w:rPr>
@@ -10157,7 +10705,8 @@
           <w:p>
             <w:pPr>
               <w:pStyle w:val="Normal"/>
-              <w:widowControl/>
+              <w:widowControl w:val="false"/>
+              <w:suppressAutoHyphens w:val="true"/>
               <w:spacing w:lineRule="auto" w:line="240" w:before="0" w:after="0"/>
               <w:jc w:val="left"/>
               <w:rPr>
@@ -10184,7 +10733,8 @@
           <w:p>
             <w:pPr>
               <w:pStyle w:val="Normal"/>
-              <w:widowControl/>
+              <w:widowControl w:val="false"/>
+              <w:suppressAutoHyphens w:val="true"/>
               <w:spacing w:lineRule="auto" w:line="240" w:before="0" w:after="0"/>
               <w:jc w:val="left"/>
               <w:rPr>
@@ -10211,7 +10761,8 @@
           <w:p>
             <w:pPr>
               <w:pStyle w:val="Normal"/>
-              <w:widowControl/>
+              <w:widowControl w:val="false"/>
+              <w:suppressAutoHyphens w:val="true"/>
               <w:spacing w:lineRule="auto" w:line="240" w:before="0" w:after="0"/>
               <w:jc w:val="left"/>
               <w:rPr>
@@ -10238,7 +10789,8 @@
           <w:p>
             <w:pPr>
               <w:pStyle w:val="Normal"/>
-              <w:widowControl/>
+              <w:widowControl w:val="false"/>
+              <w:suppressAutoHyphens w:val="true"/>
               <w:spacing w:lineRule="auto" w:line="240" w:before="0" w:after="0"/>
               <w:jc w:val="left"/>
               <w:rPr>
@@ -10265,7 +10817,8 @@
           <w:p>
             <w:pPr>
               <w:pStyle w:val="Normal"/>
-              <w:widowControl/>
+              <w:widowControl w:val="false"/>
+              <w:suppressAutoHyphens w:val="true"/>
               <w:spacing w:lineRule="auto" w:line="240" w:before="0" w:after="0"/>
               <w:jc w:val="left"/>
               <w:rPr>
@@ -10292,7 +10845,8 @@
           <w:p>
             <w:pPr>
               <w:pStyle w:val="Normal"/>
-              <w:widowControl/>
+              <w:widowControl w:val="false"/>
+              <w:suppressAutoHyphens w:val="true"/>
               <w:spacing w:lineRule="auto" w:line="240" w:before="0" w:after="0"/>
               <w:jc w:val="left"/>
               <w:rPr>
@@ -10321,7 +10875,8 @@
           <w:p>
             <w:pPr>
               <w:pStyle w:val="Normal"/>
-              <w:widowControl/>
+              <w:widowControl w:val="false"/>
+              <w:suppressAutoHyphens w:val="true"/>
               <w:spacing w:lineRule="auto" w:line="240" w:before="0" w:after="0"/>
               <w:jc w:val="left"/>
               <w:rPr>
@@ -10348,7 +10903,8 @@
           <w:p>
             <w:pPr>
               <w:pStyle w:val="Normal"/>
-              <w:widowControl/>
+              <w:widowControl w:val="false"/>
+              <w:suppressAutoHyphens w:val="true"/>
               <w:spacing w:lineRule="auto" w:line="240" w:before="0" w:after="0"/>
               <w:jc w:val="left"/>
               <w:rPr>
@@ -10377,7 +10933,8 @@
           <w:p>
             <w:pPr>
               <w:pStyle w:val="Normal"/>
-              <w:widowControl/>
+              <w:widowControl w:val="false"/>
+              <w:suppressAutoHyphens w:val="true"/>
               <w:spacing w:lineRule="auto" w:line="240" w:before="0" w:after="0"/>
               <w:jc w:val="left"/>
               <w:rPr>
@@ -10406,7 +10963,8 @@
           <w:p>
             <w:pPr>
               <w:pStyle w:val="Normal"/>
-              <w:widowControl/>
+              <w:widowControl w:val="false"/>
+              <w:suppressAutoHyphens w:val="true"/>
               <w:spacing w:lineRule="auto" w:line="240" w:before="0" w:after="0"/>
               <w:jc w:val="left"/>
               <w:rPr>
@@ -10435,7 +10993,8 @@
           <w:p>
             <w:pPr>
               <w:pStyle w:val="Normal"/>
-              <w:widowControl/>
+              <w:widowControl w:val="false"/>
+              <w:suppressAutoHyphens w:val="true"/>
               <w:spacing w:lineRule="auto" w:line="240" w:before="0" w:after="0"/>
               <w:jc w:val="left"/>
               <w:rPr>
@@ -10464,7 +11023,8 @@
           <w:p>
             <w:pPr>
               <w:pStyle w:val="Normal"/>
-              <w:widowControl/>
+              <w:widowControl w:val="false"/>
+              <w:suppressAutoHyphens w:val="true"/>
               <w:spacing w:lineRule="auto" w:line="240" w:before="0" w:after="0"/>
               <w:jc w:val="left"/>
               <w:rPr>
@@ -10604,7 +11164,8 @@
           <w:p>
             <w:pPr>
               <w:pStyle w:val="Normal"/>
-              <w:widowControl/>
+              <w:widowControl w:val="false"/>
+              <w:suppressAutoHyphens w:val="true"/>
               <w:spacing w:lineRule="auto" w:line="240" w:before="0" w:after="0"/>
               <w:jc w:val="left"/>
               <w:rPr>
@@ -10627,7 +11188,8 @@
           <w:p>
             <w:pPr>
               <w:pStyle w:val="Normal"/>
-              <w:widowControl/>
+              <w:widowControl w:val="false"/>
+              <w:suppressAutoHyphens w:val="true"/>
               <w:spacing w:lineRule="auto" w:line="240" w:before="0" w:after="0"/>
               <w:jc w:val="left"/>
               <w:rPr>
@@ -10650,7 +11212,8 @@
           <w:p>
             <w:pPr>
               <w:pStyle w:val="Normal"/>
-              <w:widowControl/>
+              <w:widowControl w:val="false"/>
+              <w:suppressAutoHyphens w:val="true"/>
               <w:spacing w:lineRule="auto" w:line="240" w:before="0" w:after="0"/>
               <w:jc w:val="left"/>
               <w:rPr>
@@ -10682,7 +11245,8 @@
           <w:p>
             <w:pPr>
               <w:pStyle w:val="Normal"/>
-              <w:widowControl/>
+              <w:widowControl w:val="false"/>
+              <w:suppressAutoHyphens w:val="true"/>
               <w:spacing w:lineRule="auto" w:line="240" w:before="0" w:after="0"/>
               <w:jc w:val="left"/>
               <w:rPr>
@@ -10762,7 +11326,8 @@
           <w:p>
             <w:pPr>
               <w:pStyle w:val="Normal"/>
-              <w:widowControl/>
+              <w:widowControl w:val="false"/>
+              <w:suppressAutoHyphens w:val="true"/>
               <w:spacing w:lineRule="auto" w:line="240" w:before="0" w:after="0"/>
               <w:jc w:val="left"/>
               <w:rPr>
@@ -10785,7 +11350,8 @@
           <w:p>
             <w:pPr>
               <w:pStyle w:val="Normal"/>
-              <w:widowControl/>
+              <w:widowControl w:val="false"/>
+              <w:suppressAutoHyphens w:val="true"/>
               <w:spacing w:lineRule="auto" w:line="240" w:before="0" w:after="0"/>
               <w:jc w:val="left"/>
               <w:rPr>
@@ -10808,7 +11374,8 @@
           <w:p>
             <w:pPr>
               <w:pStyle w:val="Normal"/>
-              <w:widowControl/>
+              <w:widowControl w:val="false"/>
+              <w:suppressAutoHyphens w:val="true"/>
               <w:spacing w:lineRule="auto" w:line="240" w:before="0" w:after="0"/>
               <w:jc w:val="left"/>
               <w:rPr>
@@ -10840,7 +11407,8 @@
           <w:p>
             <w:pPr>
               <w:pStyle w:val="Normal"/>
-              <w:widowControl/>
+              <w:widowControl w:val="false"/>
+              <w:suppressAutoHyphens w:val="true"/>
               <w:spacing w:lineRule="auto" w:line="240" w:before="0" w:after="0"/>
               <w:jc w:val="left"/>
               <w:rPr>
@@ -10929,7 +11497,8 @@
           <w:p>
             <w:pPr>
               <w:pStyle w:val="Normal"/>
-              <w:widowControl/>
+              <w:widowControl w:val="false"/>
+              <w:suppressAutoHyphens w:val="true"/>
               <w:spacing w:lineRule="auto" w:line="240" w:before="0" w:after="0"/>
               <w:jc w:val="left"/>
               <w:rPr>
@@ -11009,7 +11578,8 @@
           <w:p>
             <w:pPr>
               <w:pStyle w:val="Normal"/>
-              <w:widowControl/>
+              <w:widowControl w:val="false"/>
+              <w:suppressAutoHyphens w:val="true"/>
               <w:spacing w:lineRule="auto" w:line="240" w:before="0" w:after="0"/>
               <w:jc w:val="left"/>
               <w:rPr>
@@ -11109,7 +11679,8 @@
           <w:p>
             <w:pPr>
               <w:pStyle w:val="Normal"/>
-              <w:widowControl/>
+              <w:widowControl w:val="false"/>
+              <w:suppressAutoHyphens w:val="true"/>
               <w:spacing w:lineRule="auto" w:line="240" w:before="0" w:after="0"/>
               <w:jc w:val="left"/>
               <w:rPr>
@@ -11189,7 +11760,8 @@
           <w:p>
             <w:pPr>
               <w:pStyle w:val="Normal"/>
-              <w:widowControl/>
+              <w:widowControl w:val="false"/>
+              <w:suppressAutoHyphens w:val="true"/>
               <w:spacing w:lineRule="auto" w:line="240" w:before="0" w:after="0"/>
               <w:jc w:val="left"/>
               <w:rPr>
@@ -11212,7 +11784,8 @@
           <w:p>
             <w:pPr>
               <w:pStyle w:val="Normal"/>
-              <w:widowControl/>
+              <w:widowControl w:val="false"/>
+              <w:suppressAutoHyphens w:val="true"/>
               <w:spacing w:lineRule="auto" w:line="240" w:before="0" w:after="0"/>
               <w:jc w:val="left"/>
               <w:rPr>
@@ -11292,7 +11865,8 @@
           <w:p>
             <w:pPr>
               <w:pStyle w:val="Normal"/>
-              <w:widowControl/>
+              <w:widowControl w:val="false"/>
+              <w:suppressAutoHyphens w:val="true"/>
               <w:spacing w:lineRule="auto" w:line="240" w:before="0" w:after="0"/>
               <w:jc w:val="left"/>
               <w:rPr>
@@ -11372,7 +11946,8 @@
           <w:p>
             <w:pPr>
               <w:pStyle w:val="Normal"/>
-              <w:widowControl/>
+              <w:widowControl w:val="false"/>
+              <w:suppressAutoHyphens w:val="true"/>
               <w:spacing w:lineRule="auto" w:line="240" w:before="0" w:after="0"/>
               <w:jc w:val="left"/>
               <w:rPr>
@@ -11395,7 +11970,8 @@
           <w:p>
             <w:pPr>
               <w:pStyle w:val="Normal"/>
-              <w:widowControl/>
+              <w:widowControl w:val="false"/>
+              <w:suppressAutoHyphens w:val="true"/>
               <w:spacing w:lineRule="auto" w:line="240" w:before="0" w:after="0"/>
               <w:jc w:val="left"/>
               <w:rPr>
@@ -11418,7 +11994,8 @@
           <w:p>
             <w:pPr>
               <w:pStyle w:val="Normal"/>
-              <w:widowControl/>
+              <w:widowControl w:val="false"/>
+              <w:suppressAutoHyphens w:val="true"/>
               <w:spacing w:lineRule="auto" w:line="240" w:before="0" w:after="0"/>
               <w:jc w:val="left"/>
               <w:rPr>
@@ -11503,7 +12080,8 @@
             <w:pPr>
               <w:pStyle w:val="Normal"/>
               <w:keepNext w:val="true"/>
-              <w:widowControl/>
+              <w:widowControl w:val="false"/>
+              <w:suppressAutoHyphens w:val="true"/>
               <w:spacing w:lineRule="auto" w:line="240" w:before="0" w:after="0"/>
               <w:jc w:val="left"/>
               <w:rPr>
@@ -11527,7 +12105,8 @@
             <w:pPr>
               <w:pStyle w:val="Normal"/>
               <w:keepNext w:val="true"/>
-              <w:widowControl/>
+              <w:widowControl w:val="false"/>
+              <w:suppressAutoHyphens w:val="true"/>
               <w:spacing w:lineRule="auto" w:line="240" w:before="0" w:after="0"/>
               <w:jc w:val="left"/>
               <w:rPr>
@@ -11551,7 +12130,8 @@
             <w:pPr>
               <w:pStyle w:val="Normal"/>
               <w:keepNext w:val="true"/>
-              <w:widowControl/>
+              <w:widowControl w:val="false"/>
+              <w:suppressAutoHyphens w:val="true"/>
               <w:spacing w:lineRule="auto" w:line="240" w:before="0" w:after="0"/>
               <w:jc w:val="left"/>
               <w:rPr>
@@ -11575,7 +12155,8 @@
             <w:pPr>
               <w:pStyle w:val="Normal"/>
               <w:keepNext w:val="true"/>
-              <w:widowControl/>
+              <w:widowControl w:val="false"/>
+              <w:suppressAutoHyphens w:val="true"/>
               <w:spacing w:lineRule="auto" w:line="240" w:before="0" w:after="0"/>
               <w:jc w:val="left"/>
               <w:rPr>
@@ -11599,7 +12180,8 @@
             <w:pPr>
               <w:pStyle w:val="Normal"/>
               <w:keepNext w:val="true"/>
-              <w:widowControl/>
+              <w:widowControl w:val="false"/>
+              <w:suppressAutoHyphens w:val="true"/>
               <w:spacing w:lineRule="auto" w:line="240" w:before="0" w:after="0"/>
               <w:jc w:val="left"/>
               <w:rPr>
@@ -11623,7 +12205,8 @@
             <w:pPr>
               <w:pStyle w:val="Normal"/>
               <w:keepNext w:val="true"/>
-              <w:widowControl/>
+              <w:widowControl w:val="false"/>
+              <w:suppressAutoHyphens w:val="true"/>
               <w:spacing w:lineRule="auto" w:line="240" w:before="0" w:after="0"/>
               <w:jc w:val="left"/>
               <w:rPr>
@@ -11647,7 +12230,8 @@
             <w:pPr>
               <w:pStyle w:val="Normal"/>
               <w:keepNext w:val="true"/>
-              <w:widowControl/>
+              <w:widowControl w:val="false"/>
+              <w:suppressAutoHyphens w:val="true"/>
               <w:spacing w:lineRule="auto" w:line="240" w:before="0" w:after="0"/>
               <w:jc w:val="left"/>
               <w:rPr>
@@ -11727,7 +12311,8 @@
           <w:p>
             <w:pPr>
               <w:pStyle w:val="Normal"/>
-              <w:widowControl/>
+              <w:widowControl w:val="false"/>
+              <w:suppressAutoHyphens w:val="true"/>
               <w:spacing w:lineRule="auto" w:line="240" w:before="0" w:after="0"/>
               <w:jc w:val="left"/>
               <w:rPr>
@@ -11750,7 +12335,8 @@
           <w:p>
             <w:pPr>
               <w:pStyle w:val="Normal"/>
-              <w:widowControl/>
+              <w:widowControl w:val="false"/>
+              <w:suppressAutoHyphens w:val="true"/>
               <w:spacing w:lineRule="auto" w:line="240" w:before="0" w:after="0"/>
               <w:jc w:val="left"/>
               <w:rPr>
@@ -11773,7 +12359,8 @@
           <w:p>
             <w:pPr>
               <w:pStyle w:val="Normal"/>
-              <w:widowControl/>
+              <w:widowControl w:val="false"/>
+              <w:suppressAutoHyphens w:val="true"/>
               <w:spacing w:lineRule="auto" w:line="240" w:before="0" w:after="0"/>
               <w:jc w:val="left"/>
               <w:rPr>
@@ -11853,7 +12440,8 @@
           <w:p>
             <w:pPr>
               <w:pStyle w:val="Normal"/>
-              <w:widowControl/>
+              <w:widowControl w:val="false"/>
+              <w:suppressAutoHyphens w:val="true"/>
               <w:spacing w:lineRule="auto" w:line="240" w:before="0" w:after="0"/>
               <w:jc w:val="left"/>
               <w:rPr>
@@ -11876,7 +12464,8 @@
           <w:p>
             <w:pPr>
               <w:pStyle w:val="Normal"/>
-              <w:widowControl/>
+              <w:widowControl w:val="false"/>
+              <w:suppressAutoHyphens w:val="true"/>
               <w:spacing w:lineRule="auto" w:line="240" w:before="0" w:after="0"/>
               <w:jc w:val="left"/>
               <w:rPr>
@@ -11899,7 +12488,8 @@
           <w:p>
             <w:pPr>
               <w:pStyle w:val="Normal"/>
-              <w:widowControl/>
+              <w:widowControl w:val="false"/>
+              <w:suppressAutoHyphens w:val="true"/>
               <w:spacing w:lineRule="auto" w:line="240" w:before="0" w:after="0"/>
               <w:jc w:val="left"/>
               <w:rPr>
@@ -11979,7 +12569,8 @@
           <w:p>
             <w:pPr>
               <w:pStyle w:val="Normal"/>
-              <w:widowControl/>
+              <w:widowControl w:val="false"/>
+              <w:suppressAutoHyphens w:val="true"/>
               <w:spacing w:lineRule="auto" w:line="240" w:before="0" w:after="0"/>
               <w:jc w:val="left"/>
               <w:rPr>
@@ -12119,7 +12710,8 @@
           <w:p>
             <w:pPr>
               <w:pStyle w:val="Normal"/>
-              <w:widowControl/>
+              <w:widowControl w:val="false"/>
+              <w:suppressAutoHyphens w:val="true"/>
               <w:spacing w:lineRule="auto" w:line="240" w:before="0" w:after="0"/>
               <w:jc w:val="left"/>
               <w:rPr>
@@ -12142,7 +12734,8 @@
           <w:p>
             <w:pPr>
               <w:pStyle w:val="Normal"/>
-              <w:widowControl/>
+              <w:widowControl w:val="false"/>
+              <w:suppressAutoHyphens w:val="true"/>
               <w:spacing w:lineRule="auto" w:line="240" w:before="0" w:after="0"/>
               <w:jc w:val="left"/>
               <w:rPr>
@@ -12174,7 +12767,8 @@
           <w:p>
             <w:pPr>
               <w:pStyle w:val="Normal"/>
-              <w:widowControl/>
+              <w:widowControl w:val="false"/>
+              <w:suppressAutoHyphens w:val="true"/>
               <w:spacing w:lineRule="auto" w:line="240" w:before="0" w:after="0"/>
               <w:jc w:val="left"/>
               <w:rPr>
@@ -12206,7 +12800,8 @@
           <w:p>
             <w:pPr>
               <w:pStyle w:val="Normal"/>
-              <w:widowControl/>
+              <w:widowControl w:val="false"/>
+              <w:suppressAutoHyphens w:val="true"/>
               <w:spacing w:lineRule="auto" w:line="240" w:before="0" w:after="0"/>
               <w:jc w:val="left"/>
               <w:rPr>
@@ -12238,7 +12833,8 @@
           <w:p>
             <w:pPr>
               <w:pStyle w:val="Normal"/>
-              <w:widowControl/>
+              <w:widowControl w:val="false"/>
+              <w:suppressAutoHyphens w:val="true"/>
               <w:spacing w:lineRule="auto" w:line="240" w:before="0" w:after="0"/>
               <w:jc w:val="left"/>
               <w:rPr>
@@ -12579,6 +13175,7 @@
     <w:rsid w:val="000d7756"/>
     <w:pPr>
       <w:widowControl/>
+      <w:suppressAutoHyphens w:val="true"/>
       <w:bidi w:val="0"/>
       <w:spacing w:lineRule="auto" w:line="276" w:before="0" w:after="200"/>
       <w:jc w:val="left"/>
@@ -13305,6 +13902,7 @@
     <w:rsid w:val="000d7756"/>
     <w:pPr>
       <w:widowControl/>
+      <w:suppressAutoHyphens w:val="true"/>
       <w:bidi w:val="0"/>
       <w:spacing w:lineRule="auto" w:line="240" w:before="0" w:after="0"/>
       <w:jc w:val="left"/>

</xml_diff>